<commit_message>
updated documentation and README to reflect new stats, plus I fixed the tabs spaces issue in build_test test.tsv
</commit_message>
<xml_diff>
--- a/documentation/ErrorX_user_guide.docx
+++ b/documentation/ErrorX_user_guide.docx
@@ -1434,33 +1434,63 @@
       <w:r>
         <w:br w:type="page"/>
       </w:r>
-      <w:bookmarkStart w:id="0" w:name="_GoBack"/>
-      <w:bookmarkEnd w:id="0"/>
     </w:p>
     <w:p>
       <w:pPr>
         <w:pStyle w:val="Heading1"/>
       </w:pPr>
-      <w:bookmarkStart w:id="1" w:name="_Toc2011420"/>
+      <w:bookmarkStart w:id="0" w:name="_Toc2011420"/>
       <w:r>
         <w:lastRenderedPageBreak/>
         <w:t>Overview</w:t>
       </w:r>
-      <w:bookmarkEnd w:id="1"/>
+      <w:bookmarkEnd w:id="0"/>
     </w:p>
     <w:p/>
     <w:p>
-      <w:r>
-        <w:t>ErrorX is a revolutionary software for correction of DNA sequencing errors. In next-generation sequencing, it's common that many of the output sequences are actually errors, different from the input DNA sequence. This can be caused by the way the DNA was prepared, amplification before sequencing, and errors introduced by the sequencing machine itself. Unfortunately, these errors can be very costly to a next-generation sequencing pipeline, as you can never be sure which sequences are true and which are mistakes.</w:t>
+      <w:proofErr w:type="spellStart"/>
+      <w:r>
+        <w:t>ErrorX</w:t>
+      </w:r>
+      <w:proofErr w:type="spellEnd"/>
+      <w:r>
+        <w:t xml:space="preserve"> is a revolutionary software for correction of DNA sequencing errors. In next-generation sequencing, it's common that many of the output sequences are actually errors, different from the input DNA sequence. This can be caused by the way the DNA was prepared, amplification before sequencing, and errors introduced by the sequencing machine itself. Unfortunately, these errors can be very costly to a next-generation sequencing pipeline, as you can never be sure which sequences are true and which are mistakes.</w:t>
       </w:r>
     </w:p>
     <w:p/>
     <w:p>
-      <w:r>
-        <w:t xml:space="preserve">ErrorX solves this problem by using deep neural networks to predict sites where an error has been introduced. Trained on a dataset of tens of millions of sequences, ErrorX can pinpoint with extremely high accuracy positions where an error was likely introduced, saving valuable time and energy by removing these bases from further analysis. In benchmark studies, ErrorX was able to </w:t>
-      </w:r>
-      <w:r>
-        <w:t>remove up to 64% of</w:t>
+      <w:proofErr w:type="spellStart"/>
+      <w:r>
+        <w:t>ErrorX</w:t>
+      </w:r>
+      <w:proofErr w:type="spellEnd"/>
+      <w:r>
+        <w:t xml:space="preserve"> solves this problem by using deep neural networks to predict sites where an error has been introduced. Trained on a dataset of tens of millions of sequences, </w:t>
+      </w:r>
+      <w:proofErr w:type="spellStart"/>
+      <w:r>
+        <w:t>ErrorX</w:t>
+      </w:r>
+      <w:proofErr w:type="spellEnd"/>
+      <w:r>
+        <w:t xml:space="preserve"> can pinpoint with extremely high accuracy positions where an error was likely introduced, saving valuable time and energy by removing these bases from further analysis. In benchmark studies, </w:t>
+      </w:r>
+      <w:proofErr w:type="spellStart"/>
+      <w:r>
+        <w:t>ErrorX</w:t>
+      </w:r>
+      <w:proofErr w:type="spellEnd"/>
+      <w:r>
+        <w:t xml:space="preserve"> was able to </w:t>
+      </w:r>
+      <w:r>
+        <w:t xml:space="preserve">remove up to </w:t>
+      </w:r>
+      <w:r>
+        <w:t>36</w:t>
+      </w:r>
+      <w:r>
+        <w:t>% of</w:t>
       </w:r>
       <w:r>
         <w:t xml:space="preserve"> errors </w:t>
@@ -1475,7 +1505,13 @@
         <w:t xml:space="preserve">less than </w:t>
       </w:r>
       <w:r>
-        <w:t>0.1%</w:t>
+        <w:t>0.</w:t>
+      </w:r>
+      <w:r>
+        <w:t>05</w:t>
+      </w:r>
+      <w:r>
+        <w:t>%</w:t>
       </w:r>
       <w:r>
         <w:t>.</w:t>
@@ -1483,8 +1519,29 @@
     </w:p>
     <w:p/>
     <w:p>
-      <w:r>
-        <w:t>ErrorX currently supports processing of antibody and T-cell repertoire sequencing data from human and mice, gathered on Illumina HiSeq and MiSeq instruments.</w:t>
+      <w:proofErr w:type="spellStart"/>
+      <w:r>
+        <w:t>ErrorX</w:t>
+      </w:r>
+      <w:proofErr w:type="spellEnd"/>
+      <w:r>
+        <w:t xml:space="preserve"> currently supports processing of antibody and T-cell repertoire sequencing data from human and mice, gathered on Illumina </w:t>
+      </w:r>
+      <w:proofErr w:type="spellStart"/>
+      <w:r>
+        <w:t>HiSeq</w:t>
+      </w:r>
+      <w:proofErr w:type="spellEnd"/>
+      <w:r>
+        <w:t xml:space="preserve"> and </w:t>
+      </w:r>
+      <w:proofErr w:type="spellStart"/>
+      <w:r>
+        <w:t>MiSeq</w:t>
+      </w:r>
+      <w:proofErr w:type="spellEnd"/>
+      <w:r>
+        <w:t xml:space="preserve"> instruments.</w:t>
       </w:r>
     </w:p>
     <w:p>
@@ -1502,22 +1559,41 @@
       <w:pPr>
         <w:pStyle w:val="Heading1"/>
       </w:pPr>
-      <w:bookmarkStart w:id="2" w:name="_Toc2011421"/>
+      <w:bookmarkStart w:id="1" w:name="_Toc2011421"/>
       <w:r>
         <w:t>Installation</w:t>
       </w:r>
-      <w:bookmarkEnd w:id="2"/>
+      <w:bookmarkEnd w:id="1"/>
     </w:p>
     <w:p/>
     <w:p>
       <w:r>
-        <w:t xml:space="preserve">To install ErrorX, you need to request a download link from your Endeavor Bio representative. They will give you a link to the appropriate download based on your operating system. Once you have downloaded the zipped archive (this will have the extension </w:t>
+        <w:t xml:space="preserve">To install </w:t>
+      </w:r>
+      <w:proofErr w:type="spellStart"/>
+      <w:r>
+        <w:t>ErrorX</w:t>
+      </w:r>
+      <w:proofErr w:type="spellEnd"/>
+      <w:r>
+        <w:t xml:space="preserve">, you need to request a download link from your Endeavor Bio representative. They will give you a link to the appropriate download based on your operating system. Once you have downloaded the zipped archive (this will have the </w:t>
+      </w:r>
+      <w:proofErr w:type="gramStart"/>
+      <w:r>
+        <w:t xml:space="preserve">extension </w:t>
       </w:r>
       <w:r>
         <w:rPr>
           <w:rStyle w:val="SubtitleChar"/>
         </w:rPr>
-        <w:t>.tar.gz</w:t>
+        <w:t>.</w:t>
+      </w:r>
+      <w:proofErr w:type="gramEnd"/>
+      <w:r>
+        <w:rPr>
+          <w:rStyle w:val="SubtitleChar"/>
+        </w:rPr>
+        <w:t>tar.gz</w:t>
       </w:r>
       <w:r>
         <w:t>), you are ready to unpack the folder and starting running.</w:t>
@@ -1536,7 +1612,15 @@
       </w:pPr>
       <w:r>
         <w:tab/>
-        <w:t>tar xvfz ErrorX-1.0_mac.tar.gz</w:t>
+        <w:t xml:space="preserve">tar </w:t>
+      </w:r>
+      <w:proofErr w:type="spellStart"/>
+      <w:r>
+        <w:t>xvfz</w:t>
+      </w:r>
+      <w:proofErr w:type="spellEnd"/>
+      <w:r>
+        <w:t xml:space="preserve"> ErrorX-1.0_mac.tar.gz</w:t>
       </w:r>
     </w:p>
     <w:p>
@@ -1546,8 +1630,17 @@
     </w:p>
     <w:p>
       <w:r>
-        <w:t xml:space="preserve">The ErrorX binary is ready to go from there - it is located at </w:t>
-      </w:r>
+        <w:t xml:space="preserve">The </w:t>
+      </w:r>
+      <w:proofErr w:type="spellStart"/>
+      <w:r>
+        <w:t>ErrorX</w:t>
+      </w:r>
+      <w:proofErr w:type="spellEnd"/>
+      <w:r>
+        <w:t xml:space="preserve"> binary is ready to go from there - it is located at </w:t>
+      </w:r>
+      <w:proofErr w:type="spellStart"/>
       <w:r>
         <w:rPr>
           <w:rStyle w:val="SubtitleChar"/>
@@ -1560,12 +1653,21 @@
         </w:rPr>
         <w:t>X</w:t>
       </w:r>
+      <w:proofErr w:type="spellEnd"/>
       <w:r>
         <w:rPr>
           <w:rStyle w:val="SubtitleChar"/>
         </w:rPr>
-        <w:t>/bin/errorx</w:t>
-      </w:r>
+        <w:t>/bin/</w:t>
+      </w:r>
+      <w:proofErr w:type="spellStart"/>
+      <w:r>
+        <w:rPr>
+          <w:rStyle w:val="SubtitleChar"/>
+        </w:rPr>
+        <w:t>errorx</w:t>
+      </w:r>
+      <w:proofErr w:type="spellEnd"/>
     </w:p>
     <w:p/>
     <w:p>
@@ -1578,18 +1680,22 @@
       <w:r>
         <w:t xml:space="preserve"> the binary relies on data contained in the </w:t>
       </w:r>
+      <w:proofErr w:type="spellStart"/>
       <w:r>
         <w:rPr>
           <w:rStyle w:val="SubtitleChar"/>
         </w:rPr>
         <w:t>ErrorX</w:t>
       </w:r>
+      <w:proofErr w:type="spellEnd"/>
       <w:r>
         <w:t xml:space="preserve"> folder. For best results, leave the directory structure of </w:t>
       </w:r>
+      <w:proofErr w:type="spellStart"/>
       <w:r>
         <w:t>ErrorX</w:t>
       </w:r>
+      <w:proofErr w:type="spellEnd"/>
       <w:r>
         <w:t xml:space="preserve"> intact.</w:t>
       </w:r>
@@ -1613,32 +1719,58 @@
       <w:pPr>
         <w:pStyle w:val="Heading1"/>
       </w:pPr>
-      <w:bookmarkStart w:id="3" w:name="_Toc2011422"/>
+      <w:bookmarkStart w:id="2" w:name="_Toc2011422"/>
+      <w:proofErr w:type="spellStart"/>
       <w:r>
         <w:lastRenderedPageBreak/>
         <w:t>Quickstart</w:t>
       </w:r>
-      <w:bookmarkEnd w:id="3"/>
+      <w:bookmarkEnd w:id="2"/>
+      <w:proofErr w:type="spellEnd"/>
     </w:p>
     <w:p/>
     <w:p>
       <w:r>
-        <w:t xml:space="preserve">After installing ErrorX you are ready to run your first sequences. </w:t>
+        <w:t xml:space="preserve">After installing </w:t>
+      </w:r>
+      <w:proofErr w:type="spellStart"/>
+      <w:r>
+        <w:t>ErrorX</w:t>
+      </w:r>
+      <w:proofErr w:type="spellEnd"/>
+      <w:r>
+        <w:t xml:space="preserve"> you are ready to run your first sequences. </w:t>
       </w:r>
       <w:r>
         <w:t xml:space="preserve">You can find example sequences to use as an example in the </w:t>
       </w:r>
+      <w:proofErr w:type="spellStart"/>
       <w:r>
         <w:rPr>
           <w:rStyle w:val="SubtitleChar"/>
         </w:rPr>
-        <w:t>ErrorX/documentation/</w:t>
+        <w:t>ErrorX</w:t>
+      </w:r>
+      <w:proofErr w:type="spellEnd"/>
+      <w:r>
+        <w:rPr>
+          <w:rStyle w:val="SubtitleChar"/>
+        </w:rPr>
+        <w:t>/documentation/</w:t>
       </w:r>
       <w:r>
         <w:t xml:space="preserve"> folder. </w:t>
       </w:r>
       <w:r>
-        <w:t>Use the following command to run ErrorX prediction:</w:t>
+        <w:t xml:space="preserve">Use the following command to run </w:t>
+      </w:r>
+      <w:proofErr w:type="spellStart"/>
+      <w:r>
+        <w:t>ErrorX</w:t>
+      </w:r>
+      <w:proofErr w:type="spellEnd"/>
+      <w:r>
+        <w:t xml:space="preserve"> prediction:</w:t>
       </w:r>
     </w:p>
     <w:p/>
@@ -1647,15 +1779,49 @@
         <w:pStyle w:val="Subtitle"/>
         <w:ind w:left="720"/>
       </w:pPr>
-      <w:r>
-        <w:t>ErrorX/bin/errorx --species human --format fastq --out E</w:t>
+      <w:proofErr w:type="spellStart"/>
+      <w:r>
+        <w:t>ErrorX</w:t>
+      </w:r>
+      <w:proofErr w:type="spellEnd"/>
+      <w:r>
+        <w:t>/bin/</w:t>
+      </w:r>
+      <w:proofErr w:type="spellStart"/>
+      <w:r>
+        <w:t>errorx</w:t>
+      </w:r>
+      <w:proofErr w:type="spellEnd"/>
+      <w:r>
+        <w:t xml:space="preserve"> --species human --format </w:t>
+      </w:r>
+      <w:proofErr w:type="spellStart"/>
+      <w:r>
+        <w:t>fastq</w:t>
+      </w:r>
+      <w:proofErr w:type="spellEnd"/>
+      <w:r>
+        <w:t xml:space="preserve"> --out </w:t>
+      </w:r>
+      <w:proofErr w:type="spellStart"/>
+      <w:r>
+        <w:t>E</w:t>
       </w:r>
       <w:r>
         <w:t>rrorX_out</w:t>
       </w:r>
       <w:r>
-        <w:t>.tsv --allow-nonproductive ExampleSequences.fastq</w:t>
-      </w:r>
+        <w:t>.tsv</w:t>
+      </w:r>
+      <w:proofErr w:type="spellEnd"/>
+      <w:r>
+        <w:t xml:space="preserve"> --allow-nonproductive </w:t>
+      </w:r>
+      <w:proofErr w:type="spellStart"/>
+      <w:r>
+        <w:t>ExampleSequences.fastq</w:t>
+      </w:r>
+      <w:proofErr w:type="spellEnd"/>
     </w:p>
     <w:p>
       <w:r>
@@ -1666,17 +1832,35 @@
       <w:r>
         <w:t xml:space="preserve">This will create a file called </w:t>
       </w:r>
+      <w:proofErr w:type="spellStart"/>
       <w:r>
         <w:rPr>
           <w:rStyle w:val="SubtitleChar"/>
         </w:rPr>
         <w:t>ExampleSequences.tsv</w:t>
       </w:r>
-      <w:r>
-        <w:t xml:space="preserve"> that contains a summary of your input sequences, plus the nucleotide sequences with ErrorX correction applied.</w:t>
-      </w:r>
-      <w:r>
-        <w:t xml:space="preserve"> You can also use a TSV file as an input rather than FASTQ – the full details are below. To run ErrorX with a TSV file, use the following command:</w:t>
+      <w:proofErr w:type="spellEnd"/>
+      <w:r>
+        <w:t xml:space="preserve"> that contains a summary of your input sequences, plus the nucleotide sequences with </w:t>
+      </w:r>
+      <w:proofErr w:type="spellStart"/>
+      <w:r>
+        <w:t>ErrorX</w:t>
+      </w:r>
+      <w:proofErr w:type="spellEnd"/>
+      <w:r>
+        <w:t xml:space="preserve"> correction applied.</w:t>
+      </w:r>
+      <w:r>
+        <w:t xml:space="preserve"> You can also use a TSV file as an input rather than FASTQ – the full details are below. To run </w:t>
+      </w:r>
+      <w:proofErr w:type="spellStart"/>
+      <w:r>
+        <w:t>ErrorX</w:t>
+      </w:r>
+      <w:proofErr w:type="spellEnd"/>
+      <w:r>
+        <w:t xml:space="preserve"> with a TSV file, use the following command:</w:t>
       </w:r>
     </w:p>
     <w:p/>
@@ -1685,9 +1869,43 @@
         <w:pStyle w:val="Subtitle"/>
         <w:ind w:left="720"/>
       </w:pPr>
-      <w:r>
-        <w:t>ErrorX/bin/errorx --format tsv --out ErrorX_out.tsv ExampleSequences.tsv</w:t>
-      </w:r>
+      <w:proofErr w:type="spellStart"/>
+      <w:r>
+        <w:t>ErrorX</w:t>
+      </w:r>
+      <w:proofErr w:type="spellEnd"/>
+      <w:r>
+        <w:t>/bin/</w:t>
+      </w:r>
+      <w:proofErr w:type="spellStart"/>
+      <w:r>
+        <w:t>errorx</w:t>
+      </w:r>
+      <w:proofErr w:type="spellEnd"/>
+      <w:r>
+        <w:t xml:space="preserve"> --format </w:t>
+      </w:r>
+      <w:proofErr w:type="spellStart"/>
+      <w:r>
+        <w:t>tsv</w:t>
+      </w:r>
+      <w:proofErr w:type="spellEnd"/>
+      <w:r>
+        <w:t xml:space="preserve"> --out </w:t>
+      </w:r>
+      <w:proofErr w:type="spellStart"/>
+      <w:r>
+        <w:t>ErrorX_out.tsv</w:t>
+      </w:r>
+      <w:proofErr w:type="spellEnd"/>
+      <w:r>
+        <w:t xml:space="preserve"> </w:t>
+      </w:r>
+      <w:proofErr w:type="spellStart"/>
+      <w:r>
+        <w:t>ExampleSequences.tsv</w:t>
+      </w:r>
+      <w:proofErr w:type="spellEnd"/>
     </w:p>
     <w:p/>
     <w:p/>
@@ -1695,42 +1913,113 @@
       <w:pPr>
         <w:pStyle w:val="Heading1"/>
       </w:pPr>
-      <w:bookmarkStart w:id="4" w:name="_Toc2011423"/>
+      <w:bookmarkStart w:id="3" w:name="_Toc2011423"/>
       <w:r>
         <w:t>Input</w:t>
       </w:r>
+      <w:bookmarkEnd w:id="3"/>
+    </w:p>
+    <w:p/>
+    <w:p>
+      <w:pPr>
+        <w:pStyle w:val="Heading2"/>
+      </w:pPr>
+      <w:bookmarkStart w:id="4" w:name="_Toc2011424"/>
+      <w:r>
+        <w:t>FASTQ</w:t>
+      </w:r>
       <w:bookmarkEnd w:id="4"/>
     </w:p>
+    <w:p>
+      <w:r>
+        <w:t xml:space="preserve">The most common way to run </w:t>
+      </w:r>
+      <w:proofErr w:type="spellStart"/>
+      <w:r>
+        <w:t>ErrorX</w:t>
+      </w:r>
+      <w:proofErr w:type="spellEnd"/>
+      <w:r>
+        <w:t xml:space="preserve"> is with a FASTQ file. </w:t>
+      </w:r>
+      <w:proofErr w:type="spellStart"/>
+      <w:r>
+        <w:t>ErrorX</w:t>
+      </w:r>
+      <w:proofErr w:type="spellEnd"/>
+      <w:r>
+        <w:t xml:space="preserve"> will run germline assignment on the sequences and use sequence data and quality information to feed into the error prediction model.</w:t>
+      </w:r>
+    </w:p>
     <w:p/>
     <w:p>
       <w:pPr>
         <w:pStyle w:val="Heading2"/>
       </w:pPr>
-      <w:bookmarkStart w:id="5" w:name="_Toc2011424"/>
-      <w:r>
-        <w:t>FASTQ</w:t>
+      <w:bookmarkStart w:id="5" w:name="_Toc2011425"/>
+      <w:r>
+        <w:t>FAST</w:t>
+      </w:r>
+      <w:r>
+        <w:t>A</w:t>
+      </w:r>
+    </w:p>
+    <w:p>
+      <w:r>
+        <w:t xml:space="preserve">Alternatively, </w:t>
+      </w:r>
+      <w:proofErr w:type="spellStart"/>
+      <w:r>
+        <w:t>ErrorX</w:t>
+      </w:r>
+      <w:proofErr w:type="spellEnd"/>
+      <w:r>
+        <w:t xml:space="preserve"> can be run on a FASTA file. However, please note that error correction </w:t>
+      </w:r>
+      <w:r>
+        <w:rPr>
+          <w:b/>
+        </w:rPr>
+        <w:t>cannot</w:t>
+      </w:r>
+      <w:r>
+        <w:t xml:space="preserve"> be performed with FASTA input, since error correction requires the quality information that is missing in FASTA format. Running </w:t>
+      </w:r>
+      <w:proofErr w:type="spellStart"/>
+      <w:r>
+        <w:t>ErrorX</w:t>
+      </w:r>
+      <w:proofErr w:type="spellEnd"/>
+      <w:r>
+        <w:t xml:space="preserve"> on FASTA input will simply run germline assignment and annotate the input sequences.</w:t>
+      </w:r>
+    </w:p>
+    <w:p/>
+    <w:p>
+      <w:pPr>
+        <w:pStyle w:val="Heading2"/>
+      </w:pPr>
+      <w:r>
+        <w:t>TSV</w:t>
       </w:r>
       <w:bookmarkEnd w:id="5"/>
     </w:p>
     <w:p>
-      <w:r>
-        <w:t>The most common way to run ErrorX is with a FASTQ file. ErrorX will run germline assignment on the sequences and use sequence data and quality information to feed into the error prediction model.</w:t>
-      </w:r>
-    </w:p>
-    <w:p/>
-    <w:p>
-      <w:pPr>
-        <w:pStyle w:val="Heading2"/>
-      </w:pPr>
-      <w:bookmarkStart w:id="6" w:name="_Toc2011425"/>
-      <w:r>
-        <w:t>TSV</w:t>
-      </w:r>
-      <w:bookmarkEnd w:id="6"/>
-    </w:p>
-    <w:p>
-      <w:r>
-        <w:t xml:space="preserve">Alternatively you can provide sequences in TSV format. If you've already run germline assignment with another software, you can save time and only run error prediction in ErrorX. TSV files should have four columns, separated by tabs, with no header: </w:t>
+      <w:proofErr w:type="gramStart"/>
+      <w:r>
+        <w:t>Alternatively</w:t>
+      </w:r>
+      <w:proofErr w:type="gramEnd"/>
+      <w:r>
+        <w:t xml:space="preserve"> you can provide sequences in TSV format. If you've already run germline assignment with another software, you can save time and only run error prediction in </w:t>
+      </w:r>
+      <w:proofErr w:type="spellStart"/>
+      <w:r>
+        <w:t>ErrorX</w:t>
+      </w:r>
+      <w:proofErr w:type="spellEnd"/>
+      <w:r>
+        <w:t xml:space="preserve">. TSV files should have four columns, separated by tabs, with no header: </w:t>
       </w:r>
     </w:p>
     <w:p>
@@ -1786,15 +2075,24 @@
       <w:pPr>
         <w:pStyle w:val="Heading2"/>
       </w:pPr>
-      <w:bookmarkStart w:id="7" w:name="_Toc2011426"/>
-      <w:r>
+      <w:bookmarkStart w:id="6" w:name="_Toc2011426"/>
+      <w:r>
+        <w:lastRenderedPageBreak/>
         <w:t>Output</w:t>
       </w:r>
-      <w:bookmarkEnd w:id="7"/>
-    </w:p>
-    <w:p>
-      <w:r>
-        <w:t>The output of ErrorX is a TSV file summarizing the input sequences along with a corrected nucleotide sequence, where the predicted errors are replaced by 'N'. If you input a FASTQ sequence, then the TSV will have information on the V, D, and J genes, as well as the level of somatic mutation and CDR3 sequence.</w:t>
+      <w:bookmarkEnd w:id="6"/>
+    </w:p>
+    <w:p>
+      <w:r>
+        <w:t xml:space="preserve">The output of </w:t>
+      </w:r>
+      <w:proofErr w:type="spellStart"/>
+      <w:r>
+        <w:t>ErrorX</w:t>
+      </w:r>
+      <w:proofErr w:type="spellEnd"/>
+      <w:r>
+        <w:t xml:space="preserve"> is a TSV file summarizing the input sequences along with a corrected nucleotide sequence, where the predicted errors are replaced by 'N'. If you input a FASTQ sequence, then the TSV will have information on the V, D, and J genes, as well as the level of somatic mutation and CDR3 sequence.</w:t>
       </w:r>
     </w:p>
     <w:p>
@@ -1810,14 +2108,30 @@
     </w:p>
     <w:p>
       <w:pPr>
+        <w:rPr>
+          <w:rFonts w:eastAsiaTheme="majorEastAsia" w:cstheme="majorBidi"/>
+          <w:b/>
+          <w:color w:val="000000" w:themeColor="text1"/>
+          <w:sz w:val="26"/>
+          <w:szCs w:val="26"/>
+        </w:rPr>
+      </w:pPr>
+      <w:bookmarkStart w:id="7" w:name="_Toc2011427"/>
+      <w:r>
+        <w:br w:type="page"/>
+      </w:r>
+    </w:p>
+    <w:p>
+      <w:pPr>
         <w:pStyle w:val="Heading2"/>
       </w:pPr>
-      <w:bookmarkStart w:id="8" w:name="_Toc2011427"/>
+      <w:bookmarkStart w:id="8" w:name="_GoBack"/>
+      <w:bookmarkEnd w:id="8"/>
       <w:r>
         <w:lastRenderedPageBreak/>
         <w:t>Full options list</w:t>
       </w:r>
-      <w:bookmarkEnd w:id="8"/>
+      <w:bookmarkEnd w:id="7"/>
     </w:p>
     <w:p>
       <w:r>
@@ -1869,7 +2183,23 @@
                 <w:rFonts w:eastAsia="Times New Roman" w:cs="Times New Roman"/>
                 <w:color w:val="000000"/>
               </w:rPr>
-              <w:t xml:space="preserve">-h [ --help ]                    </w:t>
+              <w:t>-h [ --</w:t>
+            </w:r>
+            <w:proofErr w:type="gramStart"/>
+            <w:r>
+              <w:rPr>
+                <w:rFonts w:eastAsia="Times New Roman" w:cs="Times New Roman"/>
+                <w:color w:val="000000"/>
+              </w:rPr>
+              <w:t>help ]</w:t>
+            </w:r>
+            <w:proofErr w:type="gramEnd"/>
+            <w:r>
+              <w:rPr>
+                <w:rFonts w:eastAsia="Times New Roman" w:cs="Times New Roman"/>
+                <w:color w:val="000000"/>
+              </w:rPr>
+              <w:t xml:space="preserve">                    </w:t>
             </w:r>
           </w:p>
         </w:tc>
@@ -1986,7 +2316,39 @@
                 <w:rFonts w:eastAsia="Times New Roman" w:cs="Times New Roman"/>
                 <w:color w:val="000000"/>
               </w:rPr>
-              <w:t xml:space="preserve">-f [ --format ] arg                   </w:t>
+              <w:t>-f [ --</w:t>
+            </w:r>
+            <w:proofErr w:type="gramStart"/>
+            <w:r>
+              <w:rPr>
+                <w:rFonts w:eastAsia="Times New Roman" w:cs="Times New Roman"/>
+                <w:color w:val="000000"/>
+              </w:rPr>
+              <w:t>format ]</w:t>
+            </w:r>
+            <w:proofErr w:type="gramEnd"/>
+            <w:r>
+              <w:rPr>
+                <w:rFonts w:eastAsia="Times New Roman" w:cs="Times New Roman"/>
+                <w:color w:val="000000"/>
+              </w:rPr>
+              <w:t xml:space="preserve"> </w:t>
+            </w:r>
+            <w:proofErr w:type="spellStart"/>
+            <w:r>
+              <w:rPr>
+                <w:rFonts w:eastAsia="Times New Roman" w:cs="Times New Roman"/>
+                <w:color w:val="000000"/>
+              </w:rPr>
+              <w:t>arg</w:t>
+            </w:r>
+            <w:proofErr w:type="spellEnd"/>
+            <w:r>
+              <w:rPr>
+                <w:rFonts w:eastAsia="Times New Roman" w:cs="Times New Roman"/>
+                <w:color w:val="000000"/>
+              </w:rPr>
+              <w:t xml:space="preserve">                   </w:t>
             </w:r>
           </w:p>
         </w:tc>
@@ -2016,7 +2378,62 @@
                 <w:rFonts w:eastAsia="Times New Roman" w:cs="Times New Roman"/>
                 <w:color w:val="000000"/>
               </w:rPr>
-              <w:t>Input file format. Valid entries are fastq or tsv.</w:t>
+              <w:t xml:space="preserve">Input file format. Valid entries are </w:t>
+            </w:r>
+            <w:proofErr w:type="spellStart"/>
+            <w:r>
+              <w:rPr>
+                <w:rFonts w:eastAsia="Times New Roman" w:cs="Times New Roman"/>
+                <w:color w:val="000000"/>
+              </w:rPr>
+              <w:t>fastq</w:t>
+            </w:r>
+            <w:proofErr w:type="spellEnd"/>
+            <w:r>
+              <w:rPr>
+                <w:rFonts w:eastAsia="Times New Roman" w:cs="Times New Roman"/>
+                <w:color w:val="000000"/>
+              </w:rPr>
+              <w:t xml:space="preserve">, </w:t>
+            </w:r>
+            <w:proofErr w:type="spellStart"/>
+            <w:r>
+              <w:rPr>
+                <w:rFonts w:eastAsia="Times New Roman" w:cs="Times New Roman"/>
+                <w:color w:val="000000"/>
+              </w:rPr>
+              <w:t>fasta</w:t>
+            </w:r>
+            <w:proofErr w:type="spellEnd"/>
+            <w:r>
+              <w:rPr>
+                <w:rFonts w:eastAsia="Times New Roman" w:cs="Times New Roman"/>
+                <w:color w:val="000000"/>
+              </w:rPr>
+              <w:t xml:space="preserve">, </w:t>
+            </w:r>
+            <w:r>
+              <w:rPr>
+                <w:rFonts w:eastAsia="Times New Roman" w:cs="Times New Roman"/>
+                <w:color w:val="000000"/>
+              </w:rPr>
+              <w:t xml:space="preserve">or </w:t>
+            </w:r>
+            <w:proofErr w:type="spellStart"/>
+            <w:r>
+              <w:rPr>
+                <w:rFonts w:eastAsia="Times New Roman" w:cs="Times New Roman"/>
+                <w:color w:val="000000"/>
+              </w:rPr>
+              <w:t>tsv</w:t>
+            </w:r>
+            <w:proofErr w:type="spellEnd"/>
+            <w:r>
+              <w:rPr>
+                <w:rFonts w:eastAsia="Times New Roman" w:cs="Times New Roman"/>
+                <w:color w:val="000000"/>
+              </w:rPr>
+              <w:t>.</w:t>
             </w:r>
           </w:p>
         </w:tc>
@@ -2103,7 +2520,55 @@
                 <w:rFonts w:eastAsia="Times New Roman" w:cs="Times New Roman"/>
                 <w:color w:val="000000"/>
               </w:rPr>
-              <w:t>-o [ --out ] arg (=out.tsv)</w:t>
+              <w:t>-o [ --</w:t>
+            </w:r>
+            <w:proofErr w:type="gramStart"/>
+            <w:r>
+              <w:rPr>
+                <w:rFonts w:eastAsia="Times New Roman" w:cs="Times New Roman"/>
+                <w:color w:val="000000"/>
+              </w:rPr>
+              <w:t>out ]</w:t>
+            </w:r>
+            <w:proofErr w:type="gramEnd"/>
+            <w:r>
+              <w:rPr>
+                <w:rFonts w:eastAsia="Times New Roman" w:cs="Times New Roman"/>
+                <w:color w:val="000000"/>
+              </w:rPr>
+              <w:t xml:space="preserve"> </w:t>
+            </w:r>
+            <w:proofErr w:type="spellStart"/>
+            <w:r>
+              <w:rPr>
+                <w:rFonts w:eastAsia="Times New Roman" w:cs="Times New Roman"/>
+                <w:color w:val="000000"/>
+              </w:rPr>
+              <w:t>arg</w:t>
+            </w:r>
+            <w:proofErr w:type="spellEnd"/>
+            <w:r>
+              <w:rPr>
+                <w:rFonts w:eastAsia="Times New Roman" w:cs="Times New Roman"/>
+                <w:color w:val="000000"/>
+              </w:rPr>
+              <w:t xml:space="preserve"> (=</w:t>
+            </w:r>
+            <w:proofErr w:type="spellStart"/>
+            <w:r>
+              <w:rPr>
+                <w:rFonts w:eastAsia="Times New Roman" w:cs="Times New Roman"/>
+                <w:color w:val="000000"/>
+              </w:rPr>
+              <w:t>out.tsv</w:t>
+            </w:r>
+            <w:proofErr w:type="spellEnd"/>
+            <w:r>
+              <w:rPr>
+                <w:rFonts w:eastAsia="Times New Roman" w:cs="Times New Roman"/>
+                <w:color w:val="000000"/>
+              </w:rPr>
+              <w:t>)</w:t>
             </w:r>
           </w:p>
         </w:tc>
@@ -2133,7 +2598,23 @@
                 <w:rFonts w:eastAsia="Times New Roman" w:cs="Times New Roman"/>
                 <w:color w:val="000000"/>
               </w:rPr>
-              <w:t>Output file (Default=out.tsv)</w:t>
+              <w:t>Output file (Default=</w:t>
+            </w:r>
+            <w:proofErr w:type="spellStart"/>
+            <w:r>
+              <w:rPr>
+                <w:rFonts w:eastAsia="Times New Roman" w:cs="Times New Roman"/>
+                <w:color w:val="000000"/>
+              </w:rPr>
+              <w:t>out.tsv</w:t>
+            </w:r>
+            <w:proofErr w:type="spellEnd"/>
+            <w:r>
+              <w:rPr>
+                <w:rFonts w:eastAsia="Times New Roman" w:cs="Times New Roman"/>
+                <w:color w:val="000000"/>
+              </w:rPr>
+              <w:t>)</w:t>
             </w:r>
           </w:p>
         </w:tc>
@@ -2220,7 +2701,39 @@
                 <w:rFonts w:eastAsia="Times New Roman" w:cs="Times New Roman"/>
                 <w:color w:val="000000"/>
               </w:rPr>
-              <w:t>-s [ --species ] arg (=human)</w:t>
+              <w:t>-s [ --</w:t>
+            </w:r>
+            <w:proofErr w:type="gramStart"/>
+            <w:r>
+              <w:rPr>
+                <w:rFonts w:eastAsia="Times New Roman" w:cs="Times New Roman"/>
+                <w:color w:val="000000"/>
+              </w:rPr>
+              <w:t>species ]</w:t>
+            </w:r>
+            <w:proofErr w:type="gramEnd"/>
+            <w:r>
+              <w:rPr>
+                <w:rFonts w:eastAsia="Times New Roman" w:cs="Times New Roman"/>
+                <w:color w:val="000000"/>
+              </w:rPr>
+              <w:t xml:space="preserve"> </w:t>
+            </w:r>
+            <w:proofErr w:type="spellStart"/>
+            <w:r>
+              <w:rPr>
+                <w:rFonts w:eastAsia="Times New Roman" w:cs="Times New Roman"/>
+                <w:color w:val="000000"/>
+              </w:rPr>
+              <w:t>arg</w:t>
+            </w:r>
+            <w:proofErr w:type="spellEnd"/>
+            <w:r>
+              <w:rPr>
+                <w:rFonts w:eastAsia="Times New Roman" w:cs="Times New Roman"/>
+                <w:color w:val="000000"/>
+              </w:rPr>
+              <w:t xml:space="preserve"> (=human)</w:t>
             </w:r>
           </w:p>
         </w:tc>
@@ -2337,7 +2850,39 @@
                 <w:rFonts w:eastAsia="Times New Roman" w:cs="Times New Roman"/>
                 <w:color w:val="000000"/>
               </w:rPr>
-              <w:t>--igtype arg (=Ig)</w:t>
+              <w:t>--</w:t>
+            </w:r>
+            <w:proofErr w:type="spellStart"/>
+            <w:r>
+              <w:rPr>
+                <w:rFonts w:eastAsia="Times New Roman" w:cs="Times New Roman"/>
+                <w:color w:val="000000"/>
+              </w:rPr>
+              <w:t>igtype</w:t>
+            </w:r>
+            <w:proofErr w:type="spellEnd"/>
+            <w:r>
+              <w:rPr>
+                <w:rFonts w:eastAsia="Times New Roman" w:cs="Times New Roman"/>
+                <w:color w:val="000000"/>
+              </w:rPr>
+              <w:t xml:space="preserve"> </w:t>
+            </w:r>
+            <w:proofErr w:type="spellStart"/>
+            <w:r>
+              <w:rPr>
+                <w:rFonts w:eastAsia="Times New Roman" w:cs="Times New Roman"/>
+                <w:color w:val="000000"/>
+              </w:rPr>
+              <w:t>arg</w:t>
+            </w:r>
+            <w:proofErr w:type="spellEnd"/>
+            <w:r>
+              <w:rPr>
+                <w:rFonts w:eastAsia="Times New Roman" w:cs="Times New Roman"/>
+                <w:color w:val="000000"/>
+              </w:rPr>
+              <w:t xml:space="preserve"> (=Ig)</w:t>
             </w:r>
           </w:p>
         </w:tc>
@@ -2454,7 +2999,48 @@
                 <w:rFonts w:eastAsia="Times New Roman" w:cs="Times New Roman"/>
                 <w:color w:val="000000"/>
               </w:rPr>
-              <w:t xml:space="preserve">-n [ --nthreads ] arg (=-1)           </w:t>
+              <w:t>-n [ --</w:t>
+            </w:r>
+            <w:proofErr w:type="spellStart"/>
+            <w:proofErr w:type="gramStart"/>
+            <w:r>
+              <w:rPr>
+                <w:rFonts w:eastAsia="Times New Roman" w:cs="Times New Roman"/>
+                <w:color w:val="000000"/>
+              </w:rPr>
+              <w:t>nthreads</w:t>
+            </w:r>
+            <w:proofErr w:type="spellEnd"/>
+            <w:r>
+              <w:rPr>
+                <w:rFonts w:eastAsia="Times New Roman" w:cs="Times New Roman"/>
+                <w:color w:val="000000"/>
+              </w:rPr>
+              <w:t xml:space="preserve"> ]</w:t>
+            </w:r>
+            <w:proofErr w:type="gramEnd"/>
+            <w:r>
+              <w:rPr>
+                <w:rFonts w:eastAsia="Times New Roman" w:cs="Times New Roman"/>
+                <w:color w:val="000000"/>
+              </w:rPr>
+              <w:t xml:space="preserve"> </w:t>
+            </w:r>
+            <w:proofErr w:type="spellStart"/>
+            <w:r>
+              <w:rPr>
+                <w:rFonts w:eastAsia="Times New Roman" w:cs="Times New Roman"/>
+                <w:color w:val="000000"/>
+              </w:rPr>
+              <w:t>arg</w:t>
+            </w:r>
+            <w:proofErr w:type="spellEnd"/>
+            <w:r>
+              <w:rPr>
+                <w:rFonts w:eastAsia="Times New Roman" w:cs="Times New Roman"/>
+                <w:color w:val="000000"/>
+              </w:rPr>
+              <w:t xml:space="preserve"> (=-1)           </w:t>
             </w:r>
           </w:p>
         </w:tc>
@@ -2586,7 +3172,53 @@
                 <w:rFonts w:eastAsia="Times New Roman" w:cs="Times New Roman"/>
                 <w:color w:val="000000"/>
               </w:rPr>
-              <w:t>-e [ --error-threshold ] arg (=0.757264)</w:t>
+              <w:t>-e [ --error-</w:t>
+            </w:r>
+            <w:proofErr w:type="gramStart"/>
+            <w:r>
+              <w:rPr>
+                <w:rFonts w:eastAsia="Times New Roman" w:cs="Times New Roman"/>
+                <w:color w:val="000000"/>
+              </w:rPr>
+              <w:t>threshold ]</w:t>
+            </w:r>
+            <w:proofErr w:type="gramEnd"/>
+            <w:r>
+              <w:rPr>
+                <w:rFonts w:eastAsia="Times New Roman" w:cs="Times New Roman"/>
+                <w:color w:val="000000"/>
+              </w:rPr>
+              <w:t xml:space="preserve"> </w:t>
+            </w:r>
+            <w:proofErr w:type="spellStart"/>
+            <w:r>
+              <w:rPr>
+                <w:rFonts w:eastAsia="Times New Roman" w:cs="Times New Roman"/>
+                <w:color w:val="000000"/>
+              </w:rPr>
+              <w:t>arg</w:t>
+            </w:r>
+            <w:proofErr w:type="spellEnd"/>
+            <w:r>
+              <w:rPr>
+                <w:rFonts w:eastAsia="Times New Roman" w:cs="Times New Roman"/>
+                <w:color w:val="000000"/>
+              </w:rPr>
+              <w:t xml:space="preserve"> (=</w:t>
+            </w:r>
+            <w:r>
+              <w:rPr>
+                <w:rFonts w:eastAsia="Times New Roman" w:cs="Times New Roman"/>
+                <w:color w:val="000000"/>
+              </w:rPr>
+              <w:t>0.730736</w:t>
+            </w:r>
+            <w:r>
+              <w:rPr>
+                <w:rFonts w:eastAsia="Times New Roman" w:cs="Times New Roman"/>
+                <w:color w:val="000000"/>
+              </w:rPr>
+              <w:t>)</w:t>
             </w:r>
           </w:p>
         </w:tc>
@@ -2703,8 +3335,33 @@
                 <w:rFonts w:eastAsia="Times New Roman" w:cs="Times New Roman"/>
                 <w:color w:val="000000"/>
               </w:rPr>
-              <w:t>--infile arg</w:t>
+              <w:t>--</w:t>
             </w:r>
+            <w:proofErr w:type="spellStart"/>
+            <w:r>
+              <w:rPr>
+                <w:rFonts w:eastAsia="Times New Roman" w:cs="Times New Roman"/>
+                <w:color w:val="000000"/>
+              </w:rPr>
+              <w:t>infile</w:t>
+            </w:r>
+            <w:proofErr w:type="spellEnd"/>
+            <w:r>
+              <w:rPr>
+                <w:rFonts w:eastAsia="Times New Roman" w:cs="Times New Roman"/>
+                <w:color w:val="000000"/>
+              </w:rPr>
+              <w:t xml:space="preserve"> </w:t>
+            </w:r>
+            <w:proofErr w:type="spellStart"/>
+            <w:r>
+              <w:rPr>
+                <w:rFonts w:eastAsia="Times New Roman" w:cs="Times New Roman"/>
+                <w:color w:val="000000"/>
+              </w:rPr>
+              <w:t>arg</w:t>
+            </w:r>
+            <w:proofErr w:type="spellEnd"/>
           </w:p>
         </w:tc>
         <w:tc>
@@ -2850,7 +3507,23 @@
                 <w:rFonts w:eastAsia="Times New Roman" w:cs="Times New Roman"/>
                 <w:color w:val="000000"/>
               </w:rPr>
-              <w:t>Print ErrorX version information and exit</w:t>
+              <w:t xml:space="preserve">Print </w:t>
+            </w:r>
+            <w:proofErr w:type="spellStart"/>
+            <w:r>
+              <w:rPr>
+                <w:rFonts w:eastAsia="Times New Roman" w:cs="Times New Roman"/>
+                <w:color w:val="000000"/>
+              </w:rPr>
+              <w:t>ErrorX</w:t>
+            </w:r>
+            <w:proofErr w:type="spellEnd"/>
+            <w:r>
+              <w:rPr>
+                <w:rFonts w:eastAsia="Times New Roman" w:cs="Times New Roman"/>
+                <w:color w:val="000000"/>
+              </w:rPr>
+              <w:t xml:space="preserve"> version information and exit</w:t>
             </w:r>
           </w:p>
         </w:tc>
@@ -2937,7 +3610,39 @@
                 <w:rFonts w:eastAsia="Times New Roman" w:cs="Times New Roman"/>
                 <w:color w:val="000000"/>
               </w:rPr>
-              <w:t xml:space="preserve">-v [ --verbose ] arg (=1)             </w:t>
+              <w:t>-v [ --</w:t>
+            </w:r>
+            <w:proofErr w:type="gramStart"/>
+            <w:r>
+              <w:rPr>
+                <w:rFonts w:eastAsia="Times New Roman" w:cs="Times New Roman"/>
+                <w:color w:val="000000"/>
+              </w:rPr>
+              <w:t>verbose ]</w:t>
+            </w:r>
+            <w:proofErr w:type="gramEnd"/>
+            <w:r>
+              <w:rPr>
+                <w:rFonts w:eastAsia="Times New Roman" w:cs="Times New Roman"/>
+                <w:color w:val="000000"/>
+              </w:rPr>
+              <w:t xml:space="preserve"> </w:t>
+            </w:r>
+            <w:proofErr w:type="spellStart"/>
+            <w:r>
+              <w:rPr>
+                <w:rFonts w:eastAsia="Times New Roman" w:cs="Times New Roman"/>
+                <w:color w:val="000000"/>
+              </w:rPr>
+              <w:t>arg</w:t>
+            </w:r>
+            <w:proofErr w:type="spellEnd"/>
+            <w:r>
+              <w:rPr>
+                <w:rFonts w:eastAsia="Times New Roman" w:cs="Times New Roman"/>
+                <w:color w:val="000000"/>
+              </w:rPr>
+              <w:t xml:space="preserve"> (=1)             </w:t>
             </w:r>
           </w:p>
         </w:tc>
@@ -2967,7 +3672,23 @@
                 <w:rFonts w:eastAsia="Times New Roman" w:cs="Times New Roman"/>
                 <w:color w:val="000000"/>
               </w:rPr>
-              <w:t>Verbosity level: should ErrorX output extra warnings and messages? 0: don't output any message at all. 1: output progress during processing. 2: output progress and debugging messages. (default=1)</w:t>
+              <w:t xml:space="preserve">Verbosity level: should </w:t>
+            </w:r>
+            <w:proofErr w:type="spellStart"/>
+            <w:r>
+              <w:rPr>
+                <w:rFonts w:eastAsia="Times New Roman" w:cs="Times New Roman"/>
+                <w:color w:val="000000"/>
+              </w:rPr>
+              <w:t>ErrorX</w:t>
+            </w:r>
+            <w:proofErr w:type="spellEnd"/>
+            <w:r>
+              <w:rPr>
+                <w:rFonts w:eastAsia="Times New Roman" w:cs="Times New Roman"/>
+                <w:color w:val="000000"/>
+              </w:rPr>
+              <w:t xml:space="preserve"> output extra warnings and messages? 0: don't output any message at all. 1: output progress during processing. 2: output progress and debugging messages. (default=1)</w:t>
             </w:r>
           </w:p>
         </w:tc>
@@ -3171,8 +3892,17 @@
                 <w:rFonts w:eastAsia="Times New Roman" w:cs="Times New Roman"/>
                 <w:color w:val="000000"/>
               </w:rPr>
-              <w:t xml:space="preserve"> --license arg</w:t>
+              <w:t xml:space="preserve"> --license </w:t>
             </w:r>
+            <w:proofErr w:type="spellStart"/>
+            <w:r>
+              <w:rPr>
+                <w:rFonts w:eastAsia="Times New Roman" w:cs="Times New Roman"/>
+                <w:color w:val="000000"/>
+              </w:rPr>
+              <w:t>arg</w:t>
+            </w:r>
+            <w:proofErr w:type="spellEnd"/>
           </w:p>
         </w:tc>
         <w:tc>
@@ -3201,8 +3931,17 @@
                 <w:rFonts w:eastAsia="Times New Roman" w:cs="Times New Roman"/>
                 <w:color w:val="000000"/>
               </w:rPr>
-              <w:t>License key to activate full version of ErrorX</w:t>
+              <w:t xml:space="preserve">License key to activate full version of </w:t>
             </w:r>
+            <w:proofErr w:type="spellStart"/>
+            <w:r>
+              <w:rPr>
+                <w:rFonts w:eastAsia="Times New Roman" w:cs="Times New Roman"/>
+                <w:color w:val="000000"/>
+              </w:rPr>
+              <w:t>ErrorX</w:t>
+            </w:r>
+            <w:proofErr w:type="spellEnd"/>
           </w:p>
         </w:tc>
       </w:tr>
@@ -3261,6 +4000,7 @@
     </w:tbl>
     <w:p>
       <w:r>
+        <w:lastRenderedPageBreak/>
         <w:br w:type="page"/>
       </w:r>
     </w:p>
@@ -3287,31 +4027,55 @@
     </w:p>
     <w:p>
       <w:r>
-        <w:t xml:space="preserve">In addition to the ErrorX binary, you can integrate the functions into your own C++ application using the shared library API. The dynamic library is location in the </w:t>
-      </w:r>
+        <w:t xml:space="preserve">In addition to the </w:t>
+      </w:r>
+      <w:proofErr w:type="spellStart"/>
+      <w:r>
+        <w:t>ErrorX</w:t>
+      </w:r>
+      <w:proofErr w:type="spellEnd"/>
+      <w:r>
+        <w:t xml:space="preserve"> binary, you can integrate the functions into your own C++ application using the shared library API. The dynamic library is location in the </w:t>
+      </w:r>
+      <w:proofErr w:type="spellStart"/>
       <w:r>
         <w:rPr>
           <w:rStyle w:val="SubtitleChar"/>
         </w:rPr>
-        <w:t>ErrorX/lib/</w:t>
-      </w:r>
-      <w:r>
-        <w:t xml:space="preserve"> folder. </w:t>
-      </w:r>
-      <w:r>
-        <w:t xml:space="preserve">In addition, all of the input files used in this tutorial </w:t>
-      </w:r>
-      <w:r>
-        <w:t xml:space="preserve">can be found </w:t>
-      </w:r>
-      <w:r>
-        <w:t xml:space="preserve">in the </w:t>
-      </w:r>
+        <w:t>ErrorX</w:t>
+      </w:r>
+      <w:proofErr w:type="spellEnd"/>
       <w:r>
         <w:rPr>
           <w:rStyle w:val="SubtitleChar"/>
         </w:rPr>
-        <w:t>ErrorX/documentation</w:t>
+        <w:t>/lib/</w:t>
+      </w:r>
+      <w:r>
+        <w:t xml:space="preserve"> folder. </w:t>
+      </w:r>
+      <w:r>
+        <w:t xml:space="preserve">In addition, all of the input files used in this tutorial </w:t>
+      </w:r>
+      <w:r>
+        <w:t xml:space="preserve">can be found </w:t>
+      </w:r>
+      <w:r>
+        <w:t xml:space="preserve">in the </w:t>
+      </w:r>
+      <w:proofErr w:type="spellStart"/>
+      <w:r>
+        <w:rPr>
+          <w:rStyle w:val="SubtitleChar"/>
+        </w:rPr>
+        <w:t>ErrorX</w:t>
+      </w:r>
+      <w:proofErr w:type="spellEnd"/>
+      <w:r>
+        <w:rPr>
+          <w:rStyle w:val="SubtitleChar"/>
+        </w:rPr>
+        <w:t>/documentation</w:t>
       </w:r>
       <w:r>
         <w:t xml:space="preserve"> folder.</w:t>
@@ -3330,31 +4094,59 @@
     </w:p>
     <w:p>
       <w:r>
-        <w:t xml:space="preserve">Below is a sample of code showing how you would use ErrorX in a C++ application. In this example, we are going to process a file called </w:t>
-      </w:r>
+        <w:t xml:space="preserve">Below is a sample of code showing how you would use </w:t>
+      </w:r>
+      <w:proofErr w:type="spellStart"/>
+      <w:r>
+        <w:t>ErrorX</w:t>
+      </w:r>
+      <w:proofErr w:type="spellEnd"/>
+      <w:r>
+        <w:t xml:space="preserve"> in a C++ application. In this example, we are going to process a file called </w:t>
+      </w:r>
+      <w:proofErr w:type="spellStart"/>
       <w:r>
         <w:rPr>
           <w:rStyle w:val="SubtitleChar"/>
         </w:rPr>
         <w:t>test.tsv</w:t>
       </w:r>
+      <w:proofErr w:type="spellEnd"/>
       <w:r>
         <w:t xml:space="preserve">, and output it to </w:t>
       </w:r>
+      <w:proofErr w:type="spellStart"/>
       <w:r>
         <w:rPr>
           <w:rStyle w:val="SubtitleChar"/>
         </w:rPr>
         <w:t>test_out.tsv</w:t>
       </w:r>
-      <w:r>
-        <w:t>. ErrorX takes TSV files with four columns: the sequence ID or name, the nucleotide sequence itself, the inferred germline sequence, and the PHRED score from the sequencer.</w:t>
+      <w:proofErr w:type="spellEnd"/>
+      <w:r>
+        <w:t xml:space="preserve">. </w:t>
+      </w:r>
+      <w:proofErr w:type="spellStart"/>
+      <w:r>
+        <w:t>ErrorX</w:t>
+      </w:r>
+      <w:proofErr w:type="spellEnd"/>
+      <w:r>
+        <w:t xml:space="preserve"> takes TSV files with four columns: the sequence ID or name, the nucleotide sequence itself, the inferred germline sequence, and the PHRED score from the sequencer.</w:t>
       </w:r>
     </w:p>
     <w:p/>
     <w:p>
       <w:r>
-        <w:t>First, we need to include the relevant ErrorX headers:</w:t>
+        <w:t xml:space="preserve">First, we need to include the relevant </w:t>
+      </w:r>
+      <w:proofErr w:type="spellStart"/>
+      <w:r>
+        <w:t>ErrorX</w:t>
+      </w:r>
+      <w:proofErr w:type="spellEnd"/>
+      <w:r>
+        <w:t xml:space="preserve"> headers:</w:t>
       </w:r>
     </w:p>
     <w:p/>
@@ -3364,7 +4156,17 @@
       </w:pPr>
       <w:r>
         <w:tab/>
-        <w:t>#include "errorx.hh"</w:t>
+        <w:t>#include "</w:t>
+      </w:r>
+      <w:proofErr w:type="spellStart"/>
+      <w:proofErr w:type="gramStart"/>
+      <w:r>
+        <w:t>errorx.hh</w:t>
+      </w:r>
+      <w:proofErr w:type="spellEnd"/>
+      <w:proofErr w:type="gramEnd"/>
+      <w:r>
+        <w:t>"</w:t>
       </w:r>
     </w:p>
     <w:p>
@@ -3373,7 +4175,15 @@
       </w:pPr>
       <w:r>
         <w:tab/>
-        <w:t>#include "SequenceRecords.hh"</w:t>
+        <w:t>#include "</w:t>
+      </w:r>
+      <w:proofErr w:type="spellStart"/>
+      <w:r>
+        <w:t>SequenceRecords.hh</w:t>
+      </w:r>
+      <w:proofErr w:type="spellEnd"/>
+      <w:r>
+        <w:t>"</w:t>
       </w:r>
     </w:p>
     <w:p>
@@ -3382,13 +4192,67 @@
       </w:pPr>
       <w:r>
         <w:tab/>
-        <w:t>#include "ErrorXOptions.hh"</w:t>
+        <w:t>#include "</w:t>
+      </w:r>
+      <w:proofErr w:type="spellStart"/>
+      <w:r>
+        <w:t>ErrorXOptions.hh</w:t>
+      </w:r>
+      <w:proofErr w:type="spellEnd"/>
+      <w:r>
+        <w:t>"</w:t>
       </w:r>
     </w:p>
     <w:p/>
     <w:p>
       <w:r>
-        <w:t>Next, we will create an ErrorXOptions object that contains all the options related to your processing. We will set the input filename to test.tsv, and the file type to TSV. ErrorX currently accepts files in FASTQ or TSV format. We will also set the species as human - ErrorX currently supports human and mouse. Lastly, we need to set the path to the ErrorX folder. This will be used to locate different libraries needed for execution.</w:t>
+        <w:t xml:space="preserve">Next, we will create an </w:t>
+      </w:r>
+      <w:proofErr w:type="spellStart"/>
+      <w:r>
+        <w:t>ErrorXOptions</w:t>
+      </w:r>
+      <w:proofErr w:type="spellEnd"/>
+      <w:r>
+        <w:t xml:space="preserve"> object that contains all the options related to your processing. We will set the input filename to </w:t>
+      </w:r>
+      <w:proofErr w:type="spellStart"/>
+      <w:r>
+        <w:t>test.tsv</w:t>
+      </w:r>
+      <w:proofErr w:type="spellEnd"/>
+      <w:r>
+        <w:t xml:space="preserve">, and the file type to TSV. </w:t>
+      </w:r>
+      <w:proofErr w:type="spellStart"/>
+      <w:r>
+        <w:t>ErrorX</w:t>
+      </w:r>
+      <w:proofErr w:type="spellEnd"/>
+      <w:r>
+        <w:t xml:space="preserve"> currently accepts files in FASTQ</w:t>
+      </w:r>
+      <w:r>
+        <w:t xml:space="preserve">, FASTA, </w:t>
+      </w:r>
+      <w:r>
+        <w:t xml:space="preserve">TSV format. We will also set the species as human - </w:t>
+      </w:r>
+      <w:proofErr w:type="spellStart"/>
+      <w:r>
+        <w:t>ErrorX</w:t>
+      </w:r>
+      <w:proofErr w:type="spellEnd"/>
+      <w:r>
+        <w:t xml:space="preserve"> currently supports human and mouse. Lastly, we need to set the path to the </w:t>
+      </w:r>
+      <w:proofErr w:type="spellStart"/>
+      <w:r>
+        <w:t>ErrorX</w:t>
+      </w:r>
+      <w:proofErr w:type="spellEnd"/>
+      <w:r>
+        <w:t xml:space="preserve"> folder. This will be used to locate different libraries needed for execution.</w:t>
       </w:r>
     </w:p>
     <w:p/>
@@ -3398,7 +4262,40 @@
       </w:pPr>
       <w:r>
         <w:tab/>
-        <w:t>errorx::ErrorXOptions options( "test.tsv", "tsv" );</w:t>
+      </w:r>
+      <w:proofErr w:type="spellStart"/>
+      <w:proofErr w:type="gramStart"/>
+      <w:r>
+        <w:t>errorx</w:t>
+      </w:r>
+      <w:proofErr w:type="spellEnd"/>
+      <w:r>
+        <w:t>::</w:t>
+      </w:r>
+      <w:proofErr w:type="spellStart"/>
+      <w:proofErr w:type="gramEnd"/>
+      <w:r>
+        <w:t>ErrorXOptions</w:t>
+      </w:r>
+      <w:proofErr w:type="spellEnd"/>
+      <w:r>
+        <w:t xml:space="preserve"> options( "</w:t>
+      </w:r>
+      <w:proofErr w:type="spellStart"/>
+      <w:r>
+        <w:t>test.tsv</w:t>
+      </w:r>
+      <w:proofErr w:type="spellEnd"/>
+      <w:r>
+        <w:t>", "</w:t>
+      </w:r>
+      <w:proofErr w:type="spellStart"/>
+      <w:r>
+        <w:t>tsv</w:t>
+      </w:r>
+      <w:proofErr w:type="spellEnd"/>
+      <w:r>
+        <w:t>" );</w:t>
       </w:r>
     </w:p>
     <w:p>
@@ -3407,7 +4304,24 @@
       </w:pPr>
       <w:r>
         <w:tab/>
-        <w:t>options.outfile( "test_out.tsv" );</w:t>
+      </w:r>
+      <w:proofErr w:type="spellStart"/>
+      <w:proofErr w:type="gramStart"/>
+      <w:r>
+        <w:t>options.outfile</w:t>
+      </w:r>
+      <w:proofErr w:type="spellEnd"/>
+      <w:proofErr w:type="gramEnd"/>
+      <w:r>
+        <w:t>( "</w:t>
+      </w:r>
+      <w:proofErr w:type="spellStart"/>
+      <w:r>
+        <w:t>test_out.tsv</w:t>
+      </w:r>
+      <w:proofErr w:type="spellEnd"/>
+      <w:r>
+        <w:t>" );</w:t>
       </w:r>
     </w:p>
     <w:p>
@@ -3416,7 +4330,27 @@
       </w:pPr>
       <w:r>
         <w:tab/>
-        <w:t>options.errorx_base( "/path/to/ErrorX/" );</w:t>
+      </w:r>
+      <w:proofErr w:type="spellStart"/>
+      <w:proofErr w:type="gramStart"/>
+      <w:r>
+        <w:t>options.errorx</w:t>
+      </w:r>
+      <w:proofErr w:type="gramEnd"/>
+      <w:r>
+        <w:t>_base</w:t>
+      </w:r>
+      <w:proofErr w:type="spellEnd"/>
+      <w:r>
+        <w:t>( "/path/to/</w:t>
+      </w:r>
+      <w:proofErr w:type="spellStart"/>
+      <w:r>
+        <w:t>ErrorX</w:t>
+      </w:r>
+      <w:proofErr w:type="spellEnd"/>
+      <w:r>
+        <w:t>/" );</w:t>
       </w:r>
     </w:p>
     <w:p>
@@ -3425,13 +4359,36 @@
       </w:pPr>
       <w:r>
         <w:tab/>
-        <w:t>options.species( "human" );</w:t>
+      </w:r>
+      <w:proofErr w:type="spellStart"/>
+      <w:proofErr w:type="gramStart"/>
+      <w:r>
+        <w:t>options.species</w:t>
+      </w:r>
+      <w:proofErr w:type="spellEnd"/>
+      <w:proofErr w:type="gramEnd"/>
+      <w:r>
+        <w:t>( "human" );</w:t>
       </w:r>
     </w:p>
     <w:p/>
     <w:p>
       <w:r>
-        <w:t>Now, we're ready to run the protocol. If we have provided a FASTQ file, ErrorX will go through germline assignment and then error correction. If we use a TSV file with the germline sequence already specified, then it will only do error correction:</w:t>
+        <w:t xml:space="preserve">Now, we're ready to run the protocol. If we have provided a FASTQ </w:t>
+      </w:r>
+      <w:r>
+        <w:t xml:space="preserve">or FASTA </w:t>
+      </w:r>
+      <w:r>
+        <w:t xml:space="preserve">file, </w:t>
+      </w:r>
+      <w:proofErr w:type="spellStart"/>
+      <w:r>
+        <w:t>ErrorX</w:t>
+      </w:r>
+      <w:proofErr w:type="spellEnd"/>
+      <w:r>
+        <w:t xml:space="preserve"> will go through germline assignment and then error correction. If we use a TSV file with the germline sequence already specified, then it will only do error correction:</w:t>
       </w:r>
     </w:p>
     <w:p/>
@@ -3441,20 +4398,69 @@
       </w:pPr>
       <w:r>
         <w:tab/>
-        <w:t>errorx::run_protocol_write( options );</w:t>
+      </w:r>
+      <w:proofErr w:type="spellStart"/>
+      <w:proofErr w:type="gramStart"/>
+      <w:r>
+        <w:t>errorx</w:t>
+      </w:r>
+      <w:proofErr w:type="spellEnd"/>
+      <w:r>
+        <w:t>::</w:t>
+      </w:r>
+      <w:proofErr w:type="spellStart"/>
+      <w:proofErr w:type="gramEnd"/>
+      <w:r>
+        <w:t>run_protocol_write</w:t>
+      </w:r>
+      <w:proofErr w:type="spellEnd"/>
+      <w:r>
+        <w:t>( options );</w:t>
       </w:r>
     </w:p>
     <w:p/>
     <w:p>
       <w:r>
-        <w:t xml:space="preserve">This will run the protocol and output the results to our previously defined outfile. </w:t>
+        <w:t xml:space="preserve">This will run the protocol and output the results to our previously defined </w:t>
+      </w:r>
+      <w:proofErr w:type="spellStart"/>
+      <w:r>
+        <w:t>outfile</w:t>
+      </w:r>
+      <w:proofErr w:type="spellEnd"/>
+      <w:r>
+        <w:t xml:space="preserve">. </w:t>
       </w:r>
     </w:p>
     <w:p/>
     <w:p>
       <w:r>
         <w:lastRenderedPageBreak/>
-        <w:t>You can also run a query using a FASTQ file, and ErrorX will do the germline assignment for you. To do so, you only need to give a FASTQ file to ErrorXOptions, and set the format type to "fastq", as shown below:</w:t>
+        <w:t xml:space="preserve">You can also run a query using a FASTQ file, and </w:t>
+      </w:r>
+      <w:proofErr w:type="spellStart"/>
+      <w:r>
+        <w:t>ErrorX</w:t>
+      </w:r>
+      <w:proofErr w:type="spellEnd"/>
+      <w:r>
+        <w:t xml:space="preserve"> will do the germline assignment for you. To do so, you only need to give a FASTQ file to </w:t>
+      </w:r>
+      <w:proofErr w:type="spellStart"/>
+      <w:r>
+        <w:t>ErrorXOptions</w:t>
+      </w:r>
+      <w:proofErr w:type="spellEnd"/>
+      <w:r>
+        <w:t>, and set the format type to "</w:t>
+      </w:r>
+      <w:proofErr w:type="spellStart"/>
+      <w:r>
+        <w:t>fastq</w:t>
+      </w:r>
+      <w:proofErr w:type="spellEnd"/>
+      <w:r>
+        <w:t>", as shown below:</w:t>
       </w:r>
     </w:p>
     <w:p/>
@@ -3464,7 +4470,40 @@
       </w:pPr>
       <w:r>
         <w:tab/>
-        <w:t>errorx::ErrorXOptions options( "test.fastq", "fastq" );</w:t>
+      </w:r>
+      <w:proofErr w:type="spellStart"/>
+      <w:proofErr w:type="gramStart"/>
+      <w:r>
+        <w:t>errorx</w:t>
+      </w:r>
+      <w:proofErr w:type="spellEnd"/>
+      <w:r>
+        <w:t>::</w:t>
+      </w:r>
+      <w:proofErr w:type="spellStart"/>
+      <w:proofErr w:type="gramEnd"/>
+      <w:r>
+        <w:t>ErrorXOptions</w:t>
+      </w:r>
+      <w:proofErr w:type="spellEnd"/>
+      <w:r>
+        <w:t xml:space="preserve"> options( "</w:t>
+      </w:r>
+      <w:proofErr w:type="spellStart"/>
+      <w:r>
+        <w:t>test.fastq</w:t>
+      </w:r>
+      <w:proofErr w:type="spellEnd"/>
+      <w:r>
+        <w:t>", "</w:t>
+      </w:r>
+      <w:proofErr w:type="spellStart"/>
+      <w:r>
+        <w:t>fastq</w:t>
+      </w:r>
+      <w:proofErr w:type="spellEnd"/>
+      <w:r>
+        <w:t>" );</w:t>
       </w:r>
     </w:p>
     <w:p>
@@ -3473,7 +4512,24 @@
       </w:pPr>
       <w:r>
         <w:tab/>
-        <w:t>options.outfile( "test_out.tsv" );</w:t>
+      </w:r>
+      <w:proofErr w:type="spellStart"/>
+      <w:proofErr w:type="gramStart"/>
+      <w:r>
+        <w:t>options.outfile</w:t>
+      </w:r>
+      <w:proofErr w:type="spellEnd"/>
+      <w:proofErr w:type="gramEnd"/>
+      <w:r>
+        <w:t>( "</w:t>
+      </w:r>
+      <w:proofErr w:type="spellStart"/>
+      <w:r>
+        <w:t>test_out.tsv</w:t>
+      </w:r>
+      <w:proofErr w:type="spellEnd"/>
+      <w:r>
+        <w:t>" );</w:t>
       </w:r>
     </w:p>
     <w:p>
@@ -3482,7 +4538,16 @@
       </w:pPr>
       <w:r>
         <w:tab/>
-        <w:t>options.species( "human" );</w:t>
+      </w:r>
+      <w:proofErr w:type="spellStart"/>
+      <w:proofErr w:type="gramStart"/>
+      <w:r>
+        <w:t>options.species</w:t>
+      </w:r>
+      <w:proofErr w:type="spellEnd"/>
+      <w:proofErr w:type="gramEnd"/>
+      <w:r>
+        <w:t>( "human" );</w:t>
       </w:r>
     </w:p>
     <w:p>
@@ -3491,7 +4556,27 @@
       </w:pPr>
       <w:r>
         <w:tab/>
-        <w:t>options.errorx_base( "/path/to/ErrorX/" );</w:t>
+      </w:r>
+      <w:proofErr w:type="spellStart"/>
+      <w:proofErr w:type="gramStart"/>
+      <w:r>
+        <w:t>options.errorx</w:t>
+      </w:r>
+      <w:proofErr w:type="gramEnd"/>
+      <w:r>
+        <w:t>_base</w:t>
+      </w:r>
+      <w:proofErr w:type="spellEnd"/>
+      <w:r>
+        <w:t>( "/path/to/</w:t>
+      </w:r>
+      <w:proofErr w:type="spellStart"/>
+      <w:r>
+        <w:t>ErrorX</w:t>
+      </w:r>
+      <w:proofErr w:type="spellEnd"/>
+      <w:r>
+        <w:t>/" );</w:t>
       </w:r>
     </w:p>
     <w:p>
@@ -3500,7 +4585,24 @@
       </w:pPr>
       <w:r>
         <w:tab/>
-        <w:t>errorx::run_protocol_write( options );</w:t>
+      </w:r>
+      <w:proofErr w:type="spellStart"/>
+      <w:proofErr w:type="gramStart"/>
+      <w:r>
+        <w:t>errorx</w:t>
+      </w:r>
+      <w:proofErr w:type="spellEnd"/>
+      <w:r>
+        <w:t>::</w:t>
+      </w:r>
+      <w:proofErr w:type="spellStart"/>
+      <w:proofErr w:type="gramEnd"/>
+      <w:r>
+        <w:t>run_protocol_write</w:t>
+      </w:r>
+      <w:proofErr w:type="spellEnd"/>
+      <w:r>
+        <w:t>( options );</w:t>
       </w:r>
     </w:p>
     <w:p>
@@ -3520,13 +4622,77 @@
         <w:rPr>
           <w:rFonts w:eastAsiaTheme="minorEastAsia"/>
         </w:rPr>
-        <w:t>Viewing and Analyzing SequenceRecords</w:t>
+        <w:t xml:space="preserve">Viewing and Analyzing </w:t>
+      </w:r>
+      <w:proofErr w:type="spellStart"/>
+      <w:r>
+        <w:rPr>
+          <w:rFonts w:eastAsiaTheme="minorEastAsia"/>
+        </w:rPr>
+        <w:t>SequenceRecords</w:t>
       </w:r>
       <w:bookmarkEnd w:id="12"/>
-    </w:p>
-    <w:p>
-      <w:r>
-        <w:t>The previous example only showed how to run the protocol and output the results to a file. But, you can also directly get the results of error correction to do further analysis within your C++ application. The central object in ErrorX is a SequenceRecord - this holds all the information for one nucleotide sequence, including its germline genes, level of somatic hypermutation, chain type, and eventually its corrected sequence. There is also a SequenceRecords object, which is a collection of separate SequenceRecord objects that have been processed together. Using the SequenceRecords object we can get access to the overall error rate in our sample, individual corrected sequences, and more. Using the ErrorXOptions object that we created before, we can get a pointer to a SequenceRecords object will all the information in the output file:</w:t>
+      <w:proofErr w:type="spellEnd"/>
+    </w:p>
+    <w:p>
+      <w:r>
+        <w:t xml:space="preserve">The previous example only showed how to run the protocol and output the results to a file. But, you can also directly get the results of error correction to do further analysis within your C++ application. The central object in </w:t>
+      </w:r>
+      <w:proofErr w:type="spellStart"/>
+      <w:r>
+        <w:t>ErrorX</w:t>
+      </w:r>
+      <w:proofErr w:type="spellEnd"/>
+      <w:r>
+        <w:t xml:space="preserve"> is a </w:t>
+      </w:r>
+      <w:proofErr w:type="spellStart"/>
+      <w:r>
+        <w:t>SequenceRecord</w:t>
+      </w:r>
+      <w:proofErr w:type="spellEnd"/>
+      <w:r>
+        <w:t xml:space="preserve"> - this holds all the information for one nucleotide sequence, including its germline genes, level of somatic hypermutation, chain type, and eventually its corrected sequence. There is also a </w:t>
+      </w:r>
+      <w:proofErr w:type="spellStart"/>
+      <w:r>
+        <w:t>SequenceRecords</w:t>
+      </w:r>
+      <w:proofErr w:type="spellEnd"/>
+      <w:r>
+        <w:t xml:space="preserve"> object, which is a collection of separate </w:t>
+      </w:r>
+      <w:proofErr w:type="spellStart"/>
+      <w:r>
+        <w:t>SequenceRecord</w:t>
+      </w:r>
+      <w:proofErr w:type="spellEnd"/>
+      <w:r>
+        <w:t xml:space="preserve"> objects that have been processed together. Using the </w:t>
+      </w:r>
+      <w:proofErr w:type="spellStart"/>
+      <w:r>
+        <w:t>SequenceRecords</w:t>
+      </w:r>
+      <w:proofErr w:type="spellEnd"/>
+      <w:r>
+        <w:t xml:space="preserve"> object we can get access to the overall error rate in our sample, individual corrected sequences, and more. Using the </w:t>
+      </w:r>
+      <w:proofErr w:type="spellStart"/>
+      <w:r>
+        <w:t>ErrorXOptions</w:t>
+      </w:r>
+      <w:proofErr w:type="spellEnd"/>
+      <w:r>
+        <w:t xml:space="preserve"> object that we created before, we can get a pointer to a </w:t>
+      </w:r>
+      <w:proofErr w:type="spellStart"/>
+      <w:r>
+        <w:t>SequenceRecords</w:t>
+      </w:r>
+      <w:proofErr w:type="spellEnd"/>
+      <w:r>
+        <w:t xml:space="preserve"> object will all the information in the output file:</w:t>
       </w:r>
     </w:p>
     <w:p/>
@@ -3536,13 +4702,62 @@
       </w:pPr>
       <w:r>
         <w:tab/>
-        <w:t>errorx::SequenceRecords* records = errorx::run_protocol( options );</w:t>
+      </w:r>
+      <w:proofErr w:type="spellStart"/>
+      <w:proofErr w:type="gramStart"/>
+      <w:r>
+        <w:t>errorx</w:t>
+      </w:r>
+      <w:proofErr w:type="spellEnd"/>
+      <w:r>
+        <w:t>::</w:t>
+      </w:r>
+      <w:proofErr w:type="spellStart"/>
+      <w:proofErr w:type="gramEnd"/>
+      <w:r>
+        <w:t>SequenceRecords</w:t>
+      </w:r>
+      <w:proofErr w:type="spellEnd"/>
+      <w:r>
+        <w:t xml:space="preserve">* records = </w:t>
+      </w:r>
+      <w:proofErr w:type="spellStart"/>
+      <w:r>
+        <w:t>errorx</w:t>
+      </w:r>
+      <w:proofErr w:type="spellEnd"/>
+      <w:r>
+        <w:t>::</w:t>
+      </w:r>
+      <w:proofErr w:type="spellStart"/>
+      <w:r>
+        <w:t>run_protocol</w:t>
+      </w:r>
+      <w:proofErr w:type="spellEnd"/>
+      <w:r>
+        <w:t>( options );</w:t>
       </w:r>
     </w:p>
     <w:p/>
     <w:p>
       <w:r>
-        <w:t>To work with the original and corrected nucleotide sequences of one of the entries, we can access them directly through the get() method. This will return a pointer to the SequenceRecord at the index that we provide:</w:t>
+        <w:t xml:space="preserve">To work with the original and corrected nucleotide sequences of one of the entries, we can access them directly through the </w:t>
+      </w:r>
+      <w:proofErr w:type="gramStart"/>
+      <w:r>
+        <w:t>get(</w:t>
+      </w:r>
+      <w:proofErr w:type="gramEnd"/>
+      <w:r>
+        <w:t xml:space="preserve">) method. This will return a pointer to the </w:t>
+      </w:r>
+      <w:proofErr w:type="spellStart"/>
+      <w:r>
+        <w:t>SequenceRecord</w:t>
+      </w:r>
+      <w:proofErr w:type="spellEnd"/>
+      <w:r>
+        <w:t xml:space="preserve"> at the index that we provide:</w:t>
       </w:r>
     </w:p>
     <w:p/>
@@ -3552,7 +4767,48 @@
       </w:pPr>
       <w:r>
         <w:tab/>
-        <w:t>std::cout &lt;&lt; "Original NT sequence: " &lt;&lt; records-&gt;get( 0 ).full_nt_sequence() &lt;&lt; std::endl;</w:t>
+      </w:r>
+      <w:proofErr w:type="spellStart"/>
+      <w:proofErr w:type="gramStart"/>
+      <w:r>
+        <w:t>std</w:t>
+      </w:r>
+      <w:proofErr w:type="spellEnd"/>
+      <w:r>
+        <w:t>::</w:t>
+      </w:r>
+      <w:proofErr w:type="spellStart"/>
+      <w:proofErr w:type="gramEnd"/>
+      <w:r>
+        <w:t>cout</w:t>
+      </w:r>
+      <w:proofErr w:type="spellEnd"/>
+      <w:r>
+        <w:t xml:space="preserve"> &lt;&lt; "Original NT sequence: " &lt;&lt; records-&gt;get( 0 ).</w:t>
+      </w:r>
+      <w:proofErr w:type="spellStart"/>
+      <w:r>
+        <w:t>full_nt_sequence</w:t>
+      </w:r>
+      <w:proofErr w:type="spellEnd"/>
+      <w:r>
+        <w:t xml:space="preserve">() &lt;&lt; </w:t>
+      </w:r>
+      <w:proofErr w:type="spellStart"/>
+      <w:r>
+        <w:t>std</w:t>
+      </w:r>
+      <w:proofErr w:type="spellEnd"/>
+      <w:r>
+        <w:t>::</w:t>
+      </w:r>
+      <w:proofErr w:type="spellStart"/>
+      <w:r>
+        <w:t>endl</w:t>
+      </w:r>
+      <w:proofErr w:type="spellEnd"/>
+      <w:r>
+        <w:t>;</w:t>
       </w:r>
     </w:p>
     <w:p>
@@ -3561,7 +4817,48 @@
       </w:pPr>
       <w:r>
         <w:tab/>
-        <w:t>std::cout &lt;&lt; "Corrected NT sequence: " &lt;&lt; records-&gt;get( 0 ).full_nt_sequence_corrected() &lt;&lt; std::endl;</w:t>
+      </w:r>
+      <w:proofErr w:type="spellStart"/>
+      <w:proofErr w:type="gramStart"/>
+      <w:r>
+        <w:t>std</w:t>
+      </w:r>
+      <w:proofErr w:type="spellEnd"/>
+      <w:r>
+        <w:t>::</w:t>
+      </w:r>
+      <w:proofErr w:type="spellStart"/>
+      <w:proofErr w:type="gramEnd"/>
+      <w:r>
+        <w:t>cout</w:t>
+      </w:r>
+      <w:proofErr w:type="spellEnd"/>
+      <w:r>
+        <w:t xml:space="preserve"> &lt;&lt; "Corrected NT sequence: " &lt;&lt; records-&gt;get( 0 ).</w:t>
+      </w:r>
+      <w:proofErr w:type="spellStart"/>
+      <w:r>
+        <w:t>full_nt_sequence_corrected</w:t>
+      </w:r>
+      <w:proofErr w:type="spellEnd"/>
+      <w:r>
+        <w:t xml:space="preserve">() &lt;&lt; </w:t>
+      </w:r>
+      <w:proofErr w:type="spellStart"/>
+      <w:r>
+        <w:t>std</w:t>
+      </w:r>
+      <w:proofErr w:type="spellEnd"/>
+      <w:r>
+        <w:t>::</w:t>
+      </w:r>
+      <w:proofErr w:type="spellStart"/>
+      <w:r>
+        <w:t>endl</w:t>
+      </w:r>
+      <w:proofErr w:type="spellEnd"/>
+      <w:r>
+        <w:t>;</w:t>
       </w:r>
     </w:p>
     <w:p>
@@ -3571,7 +4868,15 @@
     </w:p>
     <w:p>
       <w:r>
-        <w:t>We can also print out a summary of the data in our SequenceRecords object:</w:t>
+        <w:t xml:space="preserve">We can also print out a summary of the data in our </w:t>
+      </w:r>
+      <w:proofErr w:type="spellStart"/>
+      <w:r>
+        <w:t>SequenceRecords</w:t>
+      </w:r>
+      <w:proofErr w:type="spellEnd"/>
+      <w:r>
+        <w:t xml:space="preserve"> object:</w:t>
       </w:r>
     </w:p>
     <w:p/>
@@ -3581,7 +4886,23 @@
       </w:pPr>
       <w:r>
         <w:tab/>
-        <w:t>records-&gt;print_summary();</w:t>
+        <w:t>records-&gt;</w:t>
+      </w:r>
+      <w:proofErr w:type="spellStart"/>
+      <w:r>
+        <w:t>print_</w:t>
+      </w:r>
+      <w:proofErr w:type="gramStart"/>
+      <w:r>
+        <w:t>summary</w:t>
+      </w:r>
+      <w:proofErr w:type="spellEnd"/>
+      <w:r>
+        <w:t>(</w:t>
+      </w:r>
+      <w:proofErr w:type="gramEnd"/>
+      <w:r>
+        <w:t>);</w:t>
       </w:r>
     </w:p>
     <w:p/>
@@ -3597,7 +4918,17 @@
       </w:pPr>
       <w:r>
         <w:tab/>
-        <w:t>#include "errorx.hh"</w:t>
+        <w:t>#include "</w:t>
+      </w:r>
+      <w:proofErr w:type="spellStart"/>
+      <w:proofErr w:type="gramStart"/>
+      <w:r>
+        <w:t>errorx.hh</w:t>
+      </w:r>
+      <w:proofErr w:type="spellEnd"/>
+      <w:proofErr w:type="gramEnd"/>
+      <w:r>
+        <w:t>"</w:t>
       </w:r>
     </w:p>
     <w:p>
@@ -3606,7 +4937,15 @@
       </w:pPr>
       <w:r>
         <w:tab/>
-        <w:t>#include "SequenceRecords.hh"</w:t>
+        <w:t>#include "</w:t>
+      </w:r>
+      <w:proofErr w:type="spellStart"/>
+      <w:r>
+        <w:t>SequenceRecords.hh</w:t>
+      </w:r>
+      <w:proofErr w:type="spellEnd"/>
+      <w:r>
+        <w:t>"</w:t>
       </w:r>
     </w:p>
     <w:p>
@@ -3615,7 +4954,15 @@
       </w:pPr>
       <w:r>
         <w:tab/>
-        <w:t>#include "ErrorXOptions.hh"</w:t>
+        <w:t>#include "</w:t>
+      </w:r>
+      <w:proofErr w:type="spellStart"/>
+      <w:r>
+        <w:t>ErrorXOptions.hh</w:t>
+      </w:r>
+      <w:proofErr w:type="spellEnd"/>
+      <w:r>
+        <w:t>"</w:t>
       </w:r>
     </w:p>
     <w:p>
@@ -3641,7 +4988,22 @@
       </w:pPr>
       <w:r>
         <w:tab/>
-        <w:t>int main() {</w:t>
+      </w:r>
+      <w:proofErr w:type="spellStart"/>
+      <w:r>
+        <w:t>int</w:t>
+      </w:r>
+      <w:proofErr w:type="spellEnd"/>
+      <w:r>
+        <w:t xml:space="preserve"> </w:t>
+      </w:r>
+      <w:proofErr w:type="gramStart"/>
+      <w:r>
+        <w:t>main(</w:t>
+      </w:r>
+      <w:proofErr w:type="gramEnd"/>
+      <w:r>
+        <w:t>) {</w:t>
       </w:r>
     </w:p>
     <w:p>
@@ -3654,7 +5016,40 @@
       </w:r>
       <w:r>
         <w:tab/>
-        <w:t>errorx::ErrorXOptions options( "test.tsv", "tsv" );</w:t>
+      </w:r>
+      <w:proofErr w:type="spellStart"/>
+      <w:proofErr w:type="gramStart"/>
+      <w:r>
+        <w:t>errorx</w:t>
+      </w:r>
+      <w:proofErr w:type="spellEnd"/>
+      <w:r>
+        <w:t>::</w:t>
+      </w:r>
+      <w:proofErr w:type="spellStart"/>
+      <w:proofErr w:type="gramEnd"/>
+      <w:r>
+        <w:t>ErrorXOptions</w:t>
+      </w:r>
+      <w:proofErr w:type="spellEnd"/>
+      <w:r>
+        <w:t xml:space="preserve"> options( "</w:t>
+      </w:r>
+      <w:proofErr w:type="spellStart"/>
+      <w:r>
+        <w:t>test.tsv</w:t>
+      </w:r>
+      <w:proofErr w:type="spellEnd"/>
+      <w:r>
+        <w:t>", "</w:t>
+      </w:r>
+      <w:proofErr w:type="spellStart"/>
+      <w:r>
+        <w:t>tsv</w:t>
+      </w:r>
+      <w:proofErr w:type="spellEnd"/>
+      <w:r>
+        <w:t>" );</w:t>
       </w:r>
     </w:p>
     <w:p>
@@ -3666,7 +5061,24 @@
       </w:r>
       <w:r>
         <w:tab/>
-        <w:t>options.outfile( "test_out.tsv" );</w:t>
+      </w:r>
+      <w:proofErr w:type="spellStart"/>
+      <w:proofErr w:type="gramStart"/>
+      <w:r>
+        <w:t>options.outfile</w:t>
+      </w:r>
+      <w:proofErr w:type="spellEnd"/>
+      <w:proofErr w:type="gramEnd"/>
+      <w:r>
+        <w:t>( "</w:t>
+      </w:r>
+      <w:proofErr w:type="spellStart"/>
+      <w:r>
+        <w:t>test_out.tsv</w:t>
+      </w:r>
+      <w:proofErr w:type="spellEnd"/>
+      <w:r>
+        <w:t>" );</w:t>
       </w:r>
     </w:p>
     <w:p>
@@ -3678,7 +5090,16 @@
       </w:r>
       <w:r>
         <w:tab/>
-        <w:t>options.species( "human" );</w:t>
+      </w:r>
+      <w:proofErr w:type="spellStart"/>
+      <w:proofErr w:type="gramStart"/>
+      <w:r>
+        <w:t>options.species</w:t>
+      </w:r>
+      <w:proofErr w:type="spellEnd"/>
+      <w:proofErr w:type="gramEnd"/>
+      <w:r>
+        <w:t>( "human" );</w:t>
       </w:r>
     </w:p>
     <w:p>
@@ -3690,7 +5111,27 @@
       </w:r>
       <w:r>
         <w:tab/>
-        <w:t>options.errorx_base( "/path/to/ErrorX/" );</w:t>
+      </w:r>
+      <w:proofErr w:type="spellStart"/>
+      <w:proofErr w:type="gramStart"/>
+      <w:r>
+        <w:t>options.errorx</w:t>
+      </w:r>
+      <w:proofErr w:type="gramEnd"/>
+      <w:r>
+        <w:t>_base</w:t>
+      </w:r>
+      <w:proofErr w:type="spellEnd"/>
+      <w:r>
+        <w:t>( "/path/to/</w:t>
+      </w:r>
+      <w:proofErr w:type="spellStart"/>
+      <w:r>
+        <w:t>ErrorX</w:t>
+      </w:r>
+      <w:proofErr w:type="spellEnd"/>
+      <w:r>
+        <w:t>/" );</w:t>
       </w:r>
     </w:p>
     <w:p>
@@ -3702,7 +5143,24 @@
       </w:r>
       <w:r>
         <w:tab/>
-        <w:t>errorx::run_protocol_write( options );</w:t>
+      </w:r>
+      <w:proofErr w:type="spellStart"/>
+      <w:proofErr w:type="gramStart"/>
+      <w:r>
+        <w:t>errorx</w:t>
+      </w:r>
+      <w:proofErr w:type="spellEnd"/>
+      <w:r>
+        <w:t>::</w:t>
+      </w:r>
+      <w:proofErr w:type="spellStart"/>
+      <w:proofErr w:type="gramEnd"/>
+      <w:r>
+        <w:t>run_protocol_write</w:t>
+      </w:r>
+      <w:proofErr w:type="spellEnd"/>
+      <w:r>
+        <w:t>( options );</w:t>
       </w:r>
     </w:p>
     <w:p>
@@ -3710,8 +5168,39 @@
         <w:pStyle w:val="Subtitle"/>
         <w:ind w:left="1440"/>
       </w:pPr>
-      <w:r>
-        <w:t>errorx::SequenceRecords* records = errorx::run_protocol( options );</w:t>
+      <w:proofErr w:type="spellStart"/>
+      <w:proofErr w:type="gramStart"/>
+      <w:r>
+        <w:t>errorx</w:t>
+      </w:r>
+      <w:proofErr w:type="spellEnd"/>
+      <w:r>
+        <w:t>::</w:t>
+      </w:r>
+      <w:proofErr w:type="spellStart"/>
+      <w:proofErr w:type="gramEnd"/>
+      <w:r>
+        <w:t>SequenceRecords</w:t>
+      </w:r>
+      <w:proofErr w:type="spellEnd"/>
+      <w:r>
+        <w:t xml:space="preserve">* records = </w:t>
+      </w:r>
+      <w:proofErr w:type="spellStart"/>
+      <w:r>
+        <w:t>errorx</w:t>
+      </w:r>
+      <w:proofErr w:type="spellEnd"/>
+      <w:r>
+        <w:t>::</w:t>
+      </w:r>
+      <w:proofErr w:type="spellStart"/>
+      <w:r>
+        <w:t>run_protocol</w:t>
+      </w:r>
+      <w:proofErr w:type="spellEnd"/>
+      <w:r>
+        <w:t>( options );</w:t>
       </w:r>
     </w:p>
     <w:p>
@@ -3719,8 +5208,47 @@
         <w:pStyle w:val="Subtitle"/>
         <w:ind w:left="1440"/>
       </w:pPr>
-      <w:r>
-        <w:t>std::cout &lt;&lt; "Original NT sequence: " &lt;&lt; records-&gt;get( 0 )-&gt;full_nt_sequence() &lt;&lt; std::endl;</w:t>
+      <w:proofErr w:type="spellStart"/>
+      <w:proofErr w:type="gramStart"/>
+      <w:r>
+        <w:t>std</w:t>
+      </w:r>
+      <w:proofErr w:type="spellEnd"/>
+      <w:r>
+        <w:t>::</w:t>
+      </w:r>
+      <w:proofErr w:type="spellStart"/>
+      <w:proofErr w:type="gramEnd"/>
+      <w:r>
+        <w:t>cout</w:t>
+      </w:r>
+      <w:proofErr w:type="spellEnd"/>
+      <w:r>
+        <w:t xml:space="preserve"> &lt;&lt; "Original NT sequence: " &lt;&lt; records-&gt;get( 0 )-&gt;</w:t>
+      </w:r>
+      <w:proofErr w:type="spellStart"/>
+      <w:r>
+        <w:t>full_nt_sequence</w:t>
+      </w:r>
+      <w:proofErr w:type="spellEnd"/>
+      <w:r>
+        <w:t xml:space="preserve">() &lt;&lt; </w:t>
+      </w:r>
+      <w:proofErr w:type="spellStart"/>
+      <w:r>
+        <w:t>std</w:t>
+      </w:r>
+      <w:proofErr w:type="spellEnd"/>
+      <w:r>
+        <w:t>::</w:t>
+      </w:r>
+      <w:proofErr w:type="spellStart"/>
+      <w:r>
+        <w:t>endl</w:t>
+      </w:r>
+      <w:proofErr w:type="spellEnd"/>
+      <w:r>
+        <w:t>;</w:t>
       </w:r>
     </w:p>
     <w:p>
@@ -3728,8 +5256,47 @@
         <w:pStyle w:val="Subtitle"/>
         <w:ind w:left="1440"/>
       </w:pPr>
-      <w:r>
-        <w:t>std::cout &lt;&lt; "Corrected NT sequence: " &lt;&lt; records-&gt;get( 0 )-&gt;full_nt_sequence_corrected() &lt;&lt; std::endl;</w:t>
+      <w:proofErr w:type="spellStart"/>
+      <w:proofErr w:type="gramStart"/>
+      <w:r>
+        <w:t>std</w:t>
+      </w:r>
+      <w:proofErr w:type="spellEnd"/>
+      <w:r>
+        <w:t>::</w:t>
+      </w:r>
+      <w:proofErr w:type="spellStart"/>
+      <w:proofErr w:type="gramEnd"/>
+      <w:r>
+        <w:t>cout</w:t>
+      </w:r>
+      <w:proofErr w:type="spellEnd"/>
+      <w:r>
+        <w:t xml:space="preserve"> &lt;&lt; "Corrected NT sequence: " &lt;&lt; records-&gt;get( 0 )-&gt;</w:t>
+      </w:r>
+      <w:proofErr w:type="spellStart"/>
+      <w:r>
+        <w:t>full_nt_sequence_corrected</w:t>
+      </w:r>
+      <w:proofErr w:type="spellEnd"/>
+      <w:r>
+        <w:t xml:space="preserve">() &lt;&lt; </w:t>
+      </w:r>
+      <w:proofErr w:type="spellStart"/>
+      <w:r>
+        <w:t>std</w:t>
+      </w:r>
+      <w:proofErr w:type="spellEnd"/>
+      <w:r>
+        <w:t>::</w:t>
+      </w:r>
+      <w:proofErr w:type="spellStart"/>
+      <w:r>
+        <w:t>endl</w:t>
+      </w:r>
+      <w:proofErr w:type="spellEnd"/>
+      <w:r>
+        <w:t>;</w:t>
       </w:r>
     </w:p>
     <w:p>
@@ -3741,7 +5308,23 @@
       </w:r>
       <w:r>
         <w:tab/>
-        <w:t>records-&gt;print_summary();</w:t>
+        <w:t>records-&gt;</w:t>
+      </w:r>
+      <w:proofErr w:type="spellStart"/>
+      <w:r>
+        <w:t>print_</w:t>
+      </w:r>
+      <w:proofErr w:type="gramStart"/>
+      <w:r>
+        <w:t>summary</w:t>
+      </w:r>
+      <w:proofErr w:type="spellEnd"/>
+      <w:r>
+        <w:t>(</w:t>
+      </w:r>
+      <w:proofErr w:type="gramEnd"/>
+      <w:r>
+        <w:t>);</w:t>
       </w:r>
     </w:p>
     <w:p>
@@ -3773,7 +5356,23 @@
     </w:p>
     <w:p>
       <w:r>
-        <w:t>To use the ErrorX library in a C++ application, you only need to include two extra steps while you are compiling your code: 1. include the header files from ErrorX, and 2. dynamically link to the library. A successful clang command looks something like this:</w:t>
+        <w:t xml:space="preserve">To use the </w:t>
+      </w:r>
+      <w:proofErr w:type="spellStart"/>
+      <w:r>
+        <w:t>ErrorX</w:t>
+      </w:r>
+      <w:proofErr w:type="spellEnd"/>
+      <w:r>
+        <w:t xml:space="preserve"> library in a C++ application, you only need to include two extra steps while you are compiling your code: 1. include the header files from </w:t>
+      </w:r>
+      <w:proofErr w:type="spellStart"/>
+      <w:r>
+        <w:t>ErrorX</w:t>
+      </w:r>
+      <w:proofErr w:type="spellEnd"/>
+      <w:r>
+        <w:t>, and 2. dynamically link to the library. A successful clang command looks something like this:</w:t>
       </w:r>
     </w:p>
     <w:p/>
@@ -3783,13 +5382,61 @@
         <w:ind w:left="720"/>
       </w:pPr>
       <w:r>
-        <w:t>clang++ -std=c++11 -IErrorX/include/ -LErrorX/lib/ -lerrorx ExampleApp.cc</w:t>
+        <w:t>clang++ -</w:t>
+      </w:r>
+      <w:proofErr w:type="spellStart"/>
+      <w:r>
+        <w:t>std</w:t>
+      </w:r>
+      <w:proofErr w:type="spellEnd"/>
+      <w:r>
+        <w:t>=</w:t>
+      </w:r>
+      <w:proofErr w:type="spellStart"/>
+      <w:r>
+        <w:t>c++</w:t>
+      </w:r>
+      <w:proofErr w:type="spellEnd"/>
+      <w:r>
+        <w:t>11 -</w:t>
+      </w:r>
+      <w:proofErr w:type="spellStart"/>
+      <w:r>
+        <w:t>IErrorX</w:t>
+      </w:r>
+      <w:proofErr w:type="spellEnd"/>
+      <w:r>
+        <w:t>/include/ -</w:t>
+      </w:r>
+      <w:proofErr w:type="spellStart"/>
+      <w:r>
+        <w:t>LErrorX</w:t>
+      </w:r>
+      <w:proofErr w:type="spellEnd"/>
+      <w:r>
+        <w:t>/lib/ -</w:t>
+      </w:r>
+      <w:proofErr w:type="spellStart"/>
+      <w:r>
+        <w:t>lerrorx</w:t>
+      </w:r>
+      <w:proofErr w:type="spellEnd"/>
+      <w:r>
+        <w:t xml:space="preserve"> ExampleApp.cc</w:t>
       </w:r>
     </w:p>
     <w:p/>
     <w:p>
       <w:r>
-        <w:t xml:space="preserve">The `-I` flag will include all of the ErrorX headers during compilation, and the `-L` and `-l` flags will makes sure the correct library is linked. </w:t>
+        <w:t xml:space="preserve">The `-I` flag will include all of the </w:t>
+      </w:r>
+      <w:proofErr w:type="spellStart"/>
+      <w:r>
+        <w:t>ErrorX</w:t>
+      </w:r>
+      <w:proofErr w:type="spellEnd"/>
+      <w:r>
+        <w:t xml:space="preserve"> headers during compilation, and the `-L` and `-l` flags will makes sure the correct library is linked. </w:t>
       </w:r>
     </w:p>
     <w:p/>
@@ -3801,7 +5448,36 @@
         <w:t>Note:</w:t>
       </w:r>
       <w:r>
-        <w:t xml:space="preserve"> when you run the application linking to ErrorX, the ErrorX library **must** be in the path where your OS is going to look for dynamically linked libraries. In Linux this path is set by an environmental variable called LD_LIBRARY_PATH, or DYLD_LIBRARY_PATH on Mac. Make sure to run the following command to set the path correctly (or, even better, add this line to your ~/.bashrc and never worry about it again!):</w:t>
+        <w:t xml:space="preserve"> when you run the application linking to </w:t>
+      </w:r>
+      <w:proofErr w:type="spellStart"/>
+      <w:r>
+        <w:t>ErrorX</w:t>
+      </w:r>
+      <w:proofErr w:type="spellEnd"/>
+      <w:r>
+        <w:t xml:space="preserve">, the </w:t>
+      </w:r>
+      <w:proofErr w:type="spellStart"/>
+      <w:r>
+        <w:t>ErrorX</w:t>
+      </w:r>
+      <w:proofErr w:type="spellEnd"/>
+      <w:r>
+        <w:t xml:space="preserve"> library **must** be in the path where your OS is going to look for dynamically linked libraries. In Linux this path is set by an environmental variable called LD_LIBRARY_PATH, or DYLD_LIBRARY_PATH on Mac. Make sure to run the following command to set the path correctly (or, even better, add this line to your ~</w:t>
+      </w:r>
+      <w:proofErr w:type="gramStart"/>
+      <w:r>
+        <w:t>/.</w:t>
+      </w:r>
+      <w:proofErr w:type="spellStart"/>
+      <w:r>
+        <w:t>bashrc</w:t>
+      </w:r>
+      <w:proofErr w:type="spellEnd"/>
+      <w:proofErr w:type="gramEnd"/>
+      <w:r>
+        <w:t xml:space="preserve"> and never worry about it again!):</w:t>
       </w:r>
     </w:p>
     <w:p>
@@ -3815,13 +5491,26 @@
       </w:pPr>
       <w:r>
         <w:tab/>
-        <w:t>export LD_LIBRARY_PATH=$LD_LIBRARY_PATH</w:t>
+        <w:t>export LD_LIBRARY_PATH=$</w:t>
+      </w:r>
+      <w:proofErr w:type="spellStart"/>
+      <w:r>
+        <w:t>LD_LIBRARY_</w:t>
+      </w:r>
+      <w:proofErr w:type="gramStart"/>
+      <w:r>
+        <w:t>PATH</w:t>
       </w:r>
       <w:r>
         <w:t>:</w:t>
       </w:r>
       <w:r>
-        <w:t>ErrorX/lib/</w:t>
+        <w:t>ErrorX</w:t>
+      </w:r>
+      <w:proofErr w:type="spellEnd"/>
+      <w:proofErr w:type="gramEnd"/>
+      <w:r>
+        <w:t>/lib/</w:t>
       </w:r>
     </w:p>
     <w:p>
@@ -3849,7 +5538,6 @@
       </w:pPr>
       <w:bookmarkStart w:id="14" w:name="_Toc2011433"/>
       <w:r>
-        <w:lastRenderedPageBreak/>
         <w:t xml:space="preserve">Python </w:t>
       </w:r>
       <w:r>
@@ -3871,7 +5559,15 @@
     <w:p/>
     <w:p>
       <w:r>
-        <w:t>The Python packages are also located in the folder you just extracted. ErrorX supports Python versions 2.7 and 3.6. To install the Python 2.7 package simply run</w:t>
+        <w:t xml:space="preserve">The Python packages are also located in the folder you just extracted. </w:t>
+      </w:r>
+      <w:proofErr w:type="spellStart"/>
+      <w:r>
+        <w:t>ErrorX</w:t>
+      </w:r>
+      <w:proofErr w:type="spellEnd"/>
+      <w:r>
+        <w:t xml:space="preserve"> supports Python versions 2.7 and 3.6. To install the Python 2.7 package simply run</w:t>
       </w:r>
     </w:p>
     <w:p/>
@@ -3911,7 +5607,15 @@
     </w:p>
     <w:p>
       <w:r>
-        <w:t>You are now ready to run ErrorX through the Python interface!</w:t>
+        <w:t xml:space="preserve">You are now ready to run </w:t>
+      </w:r>
+      <w:proofErr w:type="spellStart"/>
+      <w:r>
+        <w:t>ErrorX</w:t>
+      </w:r>
+      <w:proofErr w:type="spellEnd"/>
+      <w:r>
+        <w:t xml:space="preserve"> through the Python interface!</w:t>
       </w:r>
     </w:p>
     <w:p/>
@@ -3942,32 +5646,44 @@
       <w:r>
         <w:t xml:space="preserve">the Python interface, you first need to import the </w:t>
       </w:r>
+      <w:proofErr w:type="spellStart"/>
       <w:r>
         <w:rPr>
           <w:rStyle w:val="SubtitleChar"/>
         </w:rPr>
         <w:t>errorx</w:t>
       </w:r>
+      <w:proofErr w:type="spellEnd"/>
       <w:r>
         <w:t xml:space="preserve"> package to have access to all the functions to do data correction. You can also import the </w:t>
       </w:r>
+      <w:proofErr w:type="spellStart"/>
       <w:r>
         <w:rPr>
           <w:rStyle w:val="SubtitleChar"/>
         </w:rPr>
         <w:t>ErrorXOptions</w:t>
       </w:r>
+      <w:proofErr w:type="spellEnd"/>
       <w:r>
         <w:t xml:space="preserve"> class if you want to have more fine-tuned control over the settings. To run the entire protocol, you need to provide an input file, as well as its format</w:t>
       </w:r>
       <w:r>
         <w:t xml:space="preserve">. A full example is provided in </w:t>
       </w:r>
+      <w:proofErr w:type="spellStart"/>
       <w:r>
         <w:rPr>
           <w:rStyle w:val="SubtitleChar"/>
         </w:rPr>
-        <w:t>ErrorX/</w:t>
+        <w:t>ErrorX</w:t>
+      </w:r>
+      <w:proofErr w:type="spellEnd"/>
+      <w:r>
+        <w:rPr>
+          <w:rStyle w:val="SubtitleChar"/>
+        </w:rPr>
+        <w:t>/</w:t>
       </w:r>
       <w:r>
         <w:rPr>
@@ -3995,7 +5711,15 @@
         <w:ind w:firstLine="720"/>
       </w:pPr>
       <w:r>
-        <w:t>import errorx as ex</w:t>
+        <w:t xml:space="preserve">import </w:t>
+      </w:r>
+      <w:proofErr w:type="spellStart"/>
+      <w:r>
+        <w:t>errorx</w:t>
+      </w:r>
+      <w:proofErr w:type="spellEnd"/>
+      <w:r>
+        <w:t xml:space="preserve"> as ex</w:t>
       </w:r>
     </w:p>
     <w:p>
@@ -4004,8 +5728,21 @@
         <w:ind w:firstLine="720"/>
       </w:pPr>
       <w:r>
-        <w:t>from errorx import ErrorXOptions</w:t>
-      </w:r>
+        <w:t xml:space="preserve">from </w:t>
+      </w:r>
+      <w:proofErr w:type="spellStart"/>
+      <w:r>
+        <w:t>errorx</w:t>
+      </w:r>
+      <w:proofErr w:type="spellEnd"/>
+      <w:r>
+        <w:t xml:space="preserve"> import </w:t>
+      </w:r>
+      <w:proofErr w:type="spellStart"/>
+      <w:r>
+        <w:t>ErrorXOptions</w:t>
+      </w:r>
+      <w:proofErr w:type="spellEnd"/>
     </w:p>
     <w:p>
       <w:pPr>
@@ -4018,8 +5755,17 @@
         <w:ind w:firstLine="720"/>
       </w:pPr>
       <w:r>
-        <w:t>options = ErrorXOptions('</w:t>
-      </w:r>
+        <w:t xml:space="preserve">options = </w:t>
+      </w:r>
+      <w:proofErr w:type="spellStart"/>
+      <w:r>
+        <w:t>ErrorXOptions</w:t>
+      </w:r>
+      <w:proofErr w:type="spellEnd"/>
+      <w:r>
+        <w:t>('</w:t>
+      </w:r>
+      <w:proofErr w:type="gramStart"/>
       <w:r>
         <w:t>e</w:t>
       </w:r>
@@ -4027,7 +5773,24 @@
         <w:t>xample</w:t>
       </w:r>
       <w:r>
-        <w:t>.fastq','fastq')</w:t>
+        <w:t>.</w:t>
+      </w:r>
+      <w:proofErr w:type="spellStart"/>
+      <w:r>
+        <w:t>fastq</w:t>
+      </w:r>
+      <w:proofErr w:type="spellEnd"/>
+      <w:proofErr w:type="gramEnd"/>
+      <w:r>
+        <w:t>','</w:t>
+      </w:r>
+      <w:proofErr w:type="spellStart"/>
+      <w:r>
+        <w:t>fastq</w:t>
+      </w:r>
+      <w:proofErr w:type="spellEnd"/>
+      <w:r>
+        <w:t>')</w:t>
       </w:r>
     </w:p>
     <w:p>
@@ -4035,14 +5798,26 @@
         <w:pStyle w:val="Subtitle"/>
         <w:ind w:firstLine="720"/>
       </w:pPr>
-      <w:r>
-        <w:t>options.outfile( '</w:t>
-      </w:r>
+      <w:proofErr w:type="spellStart"/>
+      <w:proofErr w:type="gramStart"/>
+      <w:r>
+        <w:t>options.outfile</w:t>
+      </w:r>
+      <w:proofErr w:type="spellEnd"/>
+      <w:proofErr w:type="gramEnd"/>
+      <w:r>
+        <w:t>( '</w:t>
+      </w:r>
+      <w:proofErr w:type="spellStart"/>
       <w:r>
         <w:t>example</w:t>
       </w:r>
       <w:r>
-        <w:t>_out.tsv' )</w:t>
+        <w:t>_out.tsv</w:t>
+      </w:r>
+      <w:proofErr w:type="spellEnd"/>
+      <w:r>
+        <w:t>' )</w:t>
       </w:r>
     </w:p>
     <w:p>
@@ -4054,7 +5829,16 @@
       </w:r>
       <w:r>
         <w:tab/>
-        <w:t>options.species( 'mouse' )</w:t>
+      </w:r>
+      <w:proofErr w:type="spellStart"/>
+      <w:proofErr w:type="gramStart"/>
+      <w:r>
+        <w:t>options.species</w:t>
+      </w:r>
+      <w:proofErr w:type="spellEnd"/>
+      <w:proofErr w:type="gramEnd"/>
+      <w:r>
+        <w:t>( 'mouse' )</w:t>
       </w:r>
     </w:p>
     <w:p>
@@ -4063,7 +5847,16 @@
       </w:pPr>
       <w:r>
         <w:tab/>
-        <w:t>options.igtype( ‘Ig’ )</w:t>
+      </w:r>
+      <w:proofErr w:type="spellStart"/>
+      <w:proofErr w:type="gramStart"/>
+      <w:r>
+        <w:t>options.igtype</w:t>
+      </w:r>
+      <w:proofErr w:type="spellEnd"/>
+      <w:proofErr w:type="gramEnd"/>
+      <w:r>
+        <w:t>( ‘Ig’ )</w:t>
       </w:r>
     </w:p>
     <w:p>
@@ -4075,7 +5868,22 @@
       </w:r>
       <w:r>
         <w:tab/>
-        <w:t>ex.run_protocol( options )</w:t>
+      </w:r>
+      <w:proofErr w:type="spellStart"/>
+      <w:r>
+        <w:t>ex.run_</w:t>
+      </w:r>
+      <w:proofErr w:type="gramStart"/>
+      <w:r>
+        <w:t>protocol</w:t>
+      </w:r>
+      <w:proofErr w:type="spellEnd"/>
+      <w:r>
+        <w:t>( options</w:t>
+      </w:r>
+      <w:proofErr w:type="gramEnd"/>
+      <w:r>
+        <w:t xml:space="preserve"> )</w:t>
       </w:r>
     </w:p>
     <w:p/>
@@ -4104,7 +5912,14 @@
       </w:pPr>
       <w:r>
         <w:tab/>
-        <w:t>germline_sequences = [‘TACTCCCA’]</w:t>
+      </w:r>
+      <w:proofErr w:type="spellStart"/>
+      <w:r>
+        <w:t>germline_sequences</w:t>
+      </w:r>
+      <w:proofErr w:type="spellEnd"/>
+      <w:r>
+        <w:t xml:space="preserve"> = [‘TACTCCCA’]</w:t>
       </w:r>
     </w:p>
     <w:p>
@@ -4113,7 +5928,14 @@
       </w:pPr>
       <w:r>
         <w:tab/>
-        <w:t>phred_scores = [‘</w:t>
+      </w:r>
+      <w:proofErr w:type="spellStart"/>
+      <w:r>
+        <w:t>phred_scores</w:t>
+      </w:r>
+      <w:proofErr w:type="spellEnd"/>
+      <w:r>
+        <w:t xml:space="preserve"> = [‘</w:t>
       </w:r>
       <w:r>
         <w:t>HEIHHIII</w:t>
@@ -4136,7 +5958,39 @@
         <w:ind w:left="720"/>
       </w:pPr>
       <w:r>
-        <w:t>results = correct_sequences(sequences, germline_sequences, phred_scores, options )</w:t>
+        <w:t xml:space="preserve">results = </w:t>
+      </w:r>
+      <w:proofErr w:type="spellStart"/>
+      <w:r>
+        <w:t>correct_</w:t>
+      </w:r>
+      <w:proofErr w:type="gramStart"/>
+      <w:r>
+        <w:t>sequences</w:t>
+      </w:r>
+      <w:proofErr w:type="spellEnd"/>
+      <w:r>
+        <w:t>(</w:t>
+      </w:r>
+      <w:proofErr w:type="gramEnd"/>
+      <w:r>
+        <w:t xml:space="preserve">sequences, </w:t>
+      </w:r>
+      <w:proofErr w:type="spellStart"/>
+      <w:r>
+        <w:t>germline_sequences</w:t>
+      </w:r>
+      <w:proofErr w:type="spellEnd"/>
+      <w:r>
+        <w:t xml:space="preserve">, </w:t>
+      </w:r>
+      <w:proofErr w:type="spellStart"/>
+      <w:r>
+        <w:t>phred_scores</w:t>
+      </w:r>
+      <w:proofErr w:type="spellEnd"/>
+      <w:r>
+        <w:t>, options )</w:t>
       </w:r>
     </w:p>
     <w:p/>
@@ -4169,7 +6023,14 @@
       </w:pPr>
       <w:r>
         <w:tab/>
-        <w:t>germline_sequence = ‘TACTCCCA’</w:t>
+      </w:r>
+      <w:proofErr w:type="spellStart"/>
+      <w:r>
+        <w:t>germline_sequence</w:t>
+      </w:r>
+      <w:proofErr w:type="spellEnd"/>
+      <w:r>
+        <w:t xml:space="preserve"> = ‘TACTCCCA’</w:t>
       </w:r>
     </w:p>
     <w:p>
@@ -4178,7 +6039,14 @@
       </w:pPr>
       <w:r>
         <w:tab/>
-        <w:t>phred_scores = ‘</w:t>
+      </w:r>
+      <w:proofErr w:type="spellStart"/>
+      <w:r>
+        <w:t>phred_scores</w:t>
+      </w:r>
+      <w:proofErr w:type="spellEnd"/>
+      <w:r>
+        <w:t xml:space="preserve"> = ‘</w:t>
       </w:r>
       <w:r>
         <w:t>HEIHHIII</w:t>
@@ -4201,7 +6069,39 @@
         <w:ind w:left="720"/>
       </w:pPr>
       <w:r>
-        <w:t>probabilities = get_predicted_errors(sequences, germline_sequences, phred_scores, options )</w:t>
+        <w:t xml:space="preserve">probabilities = </w:t>
+      </w:r>
+      <w:proofErr w:type="spellStart"/>
+      <w:r>
+        <w:t>get_predicted_</w:t>
+      </w:r>
+      <w:proofErr w:type="gramStart"/>
+      <w:r>
+        <w:t>errors</w:t>
+      </w:r>
+      <w:proofErr w:type="spellEnd"/>
+      <w:r>
+        <w:t>(</w:t>
+      </w:r>
+      <w:proofErr w:type="gramEnd"/>
+      <w:r>
+        <w:t xml:space="preserve">sequences, </w:t>
+      </w:r>
+      <w:proofErr w:type="spellStart"/>
+      <w:r>
+        <w:t>germline_sequences</w:t>
+      </w:r>
+      <w:proofErr w:type="spellEnd"/>
+      <w:r>
+        <w:t xml:space="preserve">, </w:t>
+      </w:r>
+      <w:proofErr w:type="spellStart"/>
+      <w:r>
+        <w:t>phred_scores</w:t>
+      </w:r>
+      <w:proofErr w:type="spellEnd"/>
+      <w:r>
+        <w:t>, options )</w:t>
       </w:r>
     </w:p>
     <w:p/>
@@ -4211,7 +6111,15 @@
         <w:ind w:left="720"/>
       </w:pPr>
       <w:r>
-        <w:t>print probabilities[0] # returns probability of error at position 0</w:t>
+        <w:t xml:space="preserve">print </w:t>
+      </w:r>
+      <w:proofErr w:type="gramStart"/>
+      <w:r>
+        <w:t>probabilities[</w:t>
+      </w:r>
+      <w:proofErr w:type="gramEnd"/>
+      <w:r>
+        <w:t>0] # returns probability of error at position 0</w:t>
       </w:r>
     </w:p>
     <w:p/>
@@ -4264,14 +6172,32 @@
     <w:p/>
     <w:p>
       <w:r>
-        <w:t xml:space="preserve">The ErrorX Java library is also located in the gzipped archive, in the folder </w:t>
-      </w:r>
+        <w:t xml:space="preserve">The </w:t>
+      </w:r>
+      <w:proofErr w:type="spellStart"/>
+      <w:r>
+        <w:t>ErrorX</w:t>
+      </w:r>
+      <w:proofErr w:type="spellEnd"/>
+      <w:r>
+        <w:t xml:space="preserve"> Java library is also located in the </w:t>
+      </w:r>
+      <w:proofErr w:type="spellStart"/>
+      <w:r>
+        <w:t>gzipped</w:t>
+      </w:r>
+      <w:proofErr w:type="spellEnd"/>
+      <w:r>
+        <w:t xml:space="preserve"> archive, in the folder </w:t>
+      </w:r>
+      <w:proofErr w:type="spellStart"/>
       <w:r>
         <w:rPr>
           <w:rStyle w:val="SubtitleChar"/>
         </w:rPr>
         <w:t>java_bindings</w:t>
       </w:r>
+      <w:proofErr w:type="spellEnd"/>
       <w:r>
         <w:t xml:space="preserve">. To install you don't need to do anything special - all the functionality is contained in the </w:t>
       </w:r>
@@ -4284,12 +6210,14 @@
       <w:r>
         <w:t xml:space="preserve"> archive within the </w:t>
       </w:r>
+      <w:proofErr w:type="spellStart"/>
       <w:r>
         <w:rPr>
           <w:rStyle w:val="SubtitleChar"/>
         </w:rPr>
         <w:t>java_bindings</w:t>
       </w:r>
+      <w:proofErr w:type="spellEnd"/>
       <w:r>
         <w:t xml:space="preserve"> folder. When you are compiling your Java application simply add the flag </w:t>
       </w:r>
@@ -4300,7 +6228,31 @@
         <w:pStyle w:val="Subtitle"/>
       </w:pPr>
       <w:r>
-        <w:t>-cp 'ErrorX/java_bindings/ErrorX.jar'</w:t>
+        <w:t>-</w:t>
+      </w:r>
+      <w:proofErr w:type="spellStart"/>
+      <w:r>
+        <w:t>cp</w:t>
+      </w:r>
+      <w:proofErr w:type="spellEnd"/>
+      <w:r>
+        <w:t xml:space="preserve"> '</w:t>
+      </w:r>
+      <w:proofErr w:type="spellStart"/>
+      <w:r>
+        <w:t>ErrorX</w:t>
+      </w:r>
+      <w:proofErr w:type="spellEnd"/>
+      <w:r>
+        <w:t>/</w:t>
+      </w:r>
+      <w:proofErr w:type="spellStart"/>
+      <w:r>
+        <w:t>java_bindings</w:t>
+      </w:r>
+      <w:proofErr w:type="spellEnd"/>
+      <w:r>
+        <w:t>/ErrorX.jar'</w:t>
       </w:r>
     </w:p>
     <w:p/>
@@ -4320,30 +6272,36 @@
       <w:r>
         <w:t xml:space="preserve"> the JAR relies on data files contained in the </w:t>
       </w:r>
+      <w:proofErr w:type="spellStart"/>
       <w:r>
         <w:rPr>
           <w:rStyle w:val="SubtitleChar"/>
         </w:rPr>
         <w:t>java_bindings</w:t>
       </w:r>
+      <w:proofErr w:type="spellEnd"/>
       <w:r>
         <w:t xml:space="preserve"> folder. For best results, leave the directory structure of </w:t>
       </w:r>
+      <w:proofErr w:type="spellStart"/>
       <w:r>
         <w:rPr>
           <w:rStyle w:val="SubtitleChar"/>
         </w:rPr>
         <w:t>java_bindings</w:t>
       </w:r>
+      <w:proofErr w:type="spellEnd"/>
       <w:r>
         <w:t xml:space="preserve"> intact and only link the JAR. Alternatively, if you have to move the JAR file, make sure to move all the other directories in </w:t>
       </w:r>
+      <w:proofErr w:type="spellStart"/>
       <w:r>
         <w:rPr>
           <w:rStyle w:val="SubtitleChar"/>
         </w:rPr>
         <w:t>java_bindings</w:t>
       </w:r>
+      <w:proofErr w:type="spellEnd"/>
       <w:r>
         <w:t xml:space="preserve"> along with it.</w:t>
       </w:r>
@@ -4399,21 +6357,25 @@
       <w:r>
         <w:t xml:space="preserve">Takes in a single sequence, germline sequence, and PHRED score and returns an array where element </w:t>
       </w:r>
+      <w:proofErr w:type="spellStart"/>
       <w:r>
         <w:rPr>
           <w:rStyle w:val="SubtitleChar"/>
         </w:rPr>
         <w:t>i</w:t>
       </w:r>
+      <w:proofErr w:type="spellEnd"/>
       <w:r>
         <w:t xml:space="preserve"> is the probability that nucleotide at position </w:t>
       </w:r>
+      <w:proofErr w:type="spellStart"/>
       <w:r>
         <w:rPr>
           <w:rStyle w:val="SubtitleChar"/>
         </w:rPr>
         <w:t>i</w:t>
       </w:r>
+      <w:proofErr w:type="spellEnd"/>
       <w:r>
         <w:t xml:space="preserve"> is an error (positions are zero-indexed).</w:t>
       </w:r>
@@ -4430,11 +6392,19 @@
       <w:r>
         <w:t xml:space="preserve">A full example is presented in </w:t>
       </w:r>
+      <w:proofErr w:type="spellStart"/>
       <w:r>
         <w:rPr>
           <w:rStyle w:val="SubtitleChar"/>
         </w:rPr>
-        <w:t>ErrorX/documentatio</w:t>
+        <w:t>ErrorX</w:t>
+      </w:r>
+      <w:proofErr w:type="spellEnd"/>
+      <w:r>
+        <w:rPr>
+          <w:rStyle w:val="SubtitleChar"/>
+        </w:rPr>
+        <w:t>/documentatio</w:t>
       </w:r>
       <w:r>
         <w:rPr>
@@ -4446,7 +6416,15 @@
         <w:t xml:space="preserve">. </w:t>
       </w:r>
       <w:r>
-        <w:t xml:space="preserve">First import the errorx package. </w:t>
+        <w:t xml:space="preserve">First import the </w:t>
+      </w:r>
+      <w:proofErr w:type="spellStart"/>
+      <w:r>
+        <w:t>errorx</w:t>
+      </w:r>
+      <w:proofErr w:type="spellEnd"/>
+      <w:r>
+        <w:t xml:space="preserve"> package. </w:t>
       </w:r>
     </w:p>
     <w:p/>
@@ -4458,13 +6436,39 @@
         <w:tab/>
       </w:r>
       <w:r>
-        <w:t>import errorx.ErrorX;</w:t>
+        <w:t xml:space="preserve">import </w:t>
+      </w:r>
+      <w:proofErr w:type="spellStart"/>
+      <w:proofErr w:type="gramStart"/>
+      <w:r>
+        <w:t>errorx.ErrorX</w:t>
+      </w:r>
+      <w:proofErr w:type="spellEnd"/>
+      <w:proofErr w:type="gramEnd"/>
+      <w:r>
+        <w:t>;</w:t>
       </w:r>
     </w:p>
     <w:p/>
     <w:p>
       <w:r>
-        <w:t>Next, in the body of your class, you need to create an ErrorXOptions object that defines, at minimum, the name of the file to be processed and its format (either FASTQ or TSV). ErrorXOptions can also be used for more advanced control of the protocol.</w:t>
+        <w:t xml:space="preserve">Next, in the body of your class, you need to create an </w:t>
+      </w:r>
+      <w:proofErr w:type="spellStart"/>
+      <w:r>
+        <w:t>ErrorXOptions</w:t>
+      </w:r>
+      <w:proofErr w:type="spellEnd"/>
+      <w:r>
+        <w:t xml:space="preserve"> object that defines, at minimum, the name of the file to be processed and its format (either FASTQ or TSV). </w:t>
+      </w:r>
+      <w:proofErr w:type="spellStart"/>
+      <w:r>
+        <w:t>ErrorXOptions</w:t>
+      </w:r>
+      <w:proofErr w:type="spellEnd"/>
+      <w:r>
+        <w:t xml:space="preserve"> can also be used for more advanced control of the protocol.</w:t>
       </w:r>
     </w:p>
     <w:p/>
@@ -4473,8 +6477,39 @@
         <w:pStyle w:val="Subtitle"/>
         <w:ind w:left="720"/>
       </w:pPr>
-      <w:r>
-        <w:t>ErrorXOptions options = new ErrorXOptions( "example.tsv", "tsv" );</w:t>
+      <w:proofErr w:type="spellStart"/>
+      <w:r>
+        <w:t>ErrorXOptions</w:t>
+      </w:r>
+      <w:proofErr w:type="spellEnd"/>
+      <w:r>
+        <w:t xml:space="preserve"> options = new </w:t>
+      </w:r>
+      <w:proofErr w:type="spellStart"/>
+      <w:proofErr w:type="gramStart"/>
+      <w:r>
+        <w:t>ErrorXOptions</w:t>
+      </w:r>
+      <w:proofErr w:type="spellEnd"/>
+      <w:r>
+        <w:t>( "</w:t>
+      </w:r>
+      <w:proofErr w:type="spellStart"/>
+      <w:proofErr w:type="gramEnd"/>
+      <w:r>
+        <w:t>example.tsv</w:t>
+      </w:r>
+      <w:proofErr w:type="spellEnd"/>
+      <w:r>
+        <w:t>", "</w:t>
+      </w:r>
+      <w:proofErr w:type="spellStart"/>
+      <w:r>
+        <w:t>tsv</w:t>
+      </w:r>
+      <w:proofErr w:type="spellEnd"/>
+      <w:r>
+        <w:t>" );</w:t>
       </w:r>
     </w:p>
     <w:p>
@@ -4483,7 +6518,24 @@
       </w:pPr>
       <w:r>
         <w:tab/>
-        <w:t>options.outfile( "out.tsv" );</w:t>
+      </w:r>
+      <w:proofErr w:type="spellStart"/>
+      <w:proofErr w:type="gramStart"/>
+      <w:r>
+        <w:t>options.outfile</w:t>
+      </w:r>
+      <w:proofErr w:type="spellEnd"/>
+      <w:proofErr w:type="gramEnd"/>
+      <w:r>
+        <w:t>( "</w:t>
+      </w:r>
+      <w:proofErr w:type="spellStart"/>
+      <w:r>
+        <w:t>out.tsv</w:t>
+      </w:r>
+      <w:proofErr w:type="spellEnd"/>
+      <w:r>
+        <w:t>" );</w:t>
       </w:r>
     </w:p>
     <w:p>
@@ -4492,7 +6544,16 @@
       </w:pPr>
       <w:r>
         <w:tab/>
-        <w:t>options.species( "mouse" );</w:t>
+      </w:r>
+      <w:proofErr w:type="spellStart"/>
+      <w:proofErr w:type="gramStart"/>
+      <w:r>
+        <w:t>options.species</w:t>
+      </w:r>
+      <w:proofErr w:type="spellEnd"/>
+      <w:proofErr w:type="gramEnd"/>
+      <w:r>
+        <w:t>( "mouse" );</w:t>
       </w:r>
     </w:p>
     <w:p>
@@ -4512,7 +6573,27 @@
       </w:pPr>
       <w:r>
         <w:tab/>
-        <w:t>ErrorX ex = new ErrorX();</w:t>
+      </w:r>
+      <w:proofErr w:type="spellStart"/>
+      <w:r>
+        <w:t>ErrorX</w:t>
+      </w:r>
+      <w:proofErr w:type="spellEnd"/>
+      <w:r>
+        <w:t xml:space="preserve"> ex = new </w:t>
+      </w:r>
+      <w:proofErr w:type="spellStart"/>
+      <w:proofErr w:type="gramStart"/>
+      <w:r>
+        <w:t>ErrorX</w:t>
+      </w:r>
+      <w:proofErr w:type="spellEnd"/>
+      <w:r>
+        <w:t>(</w:t>
+      </w:r>
+      <w:proofErr w:type="gramEnd"/>
+      <w:r>
+        <w:t>);</w:t>
       </w:r>
     </w:p>
     <w:p>
@@ -4521,7 +6602,16 @@
       </w:pPr>
       <w:r>
         <w:tab/>
-        <w:t>ex.runProtocol( options );</w:t>
+      </w:r>
+      <w:proofErr w:type="spellStart"/>
+      <w:proofErr w:type="gramStart"/>
+      <w:r>
+        <w:t>ex.runProtocol</w:t>
+      </w:r>
+      <w:proofErr w:type="spellEnd"/>
+      <w:proofErr w:type="gramEnd"/>
+      <w:r>
+        <w:t>( options );</w:t>
       </w:r>
     </w:p>
     <w:p/>
@@ -4530,12 +6620,14 @@
         <w:lastRenderedPageBreak/>
         <w:t xml:space="preserve">For scenario two, you need to make arrays of Strings representing the nucleotide sequence, germline sequence, and PHRED score of your query. The function </w:t>
       </w:r>
+      <w:proofErr w:type="spellStart"/>
       <w:r>
         <w:rPr>
           <w:rStyle w:val="SubtitleChar"/>
         </w:rPr>
         <w:t>correctSequences</w:t>
       </w:r>
+      <w:proofErr w:type="spellEnd"/>
       <w:r>
         <w:t xml:space="preserve"> will return an array of Strings with the corrected nucleotide sequences corresponding to the input:</w:t>
       </w:r>
@@ -4556,7 +6648,14 @@
       </w:pPr>
       <w:r>
         <w:tab/>
-        <w:t>germline_sequence = ‘TACTCCCA’</w:t>
+      </w:r>
+      <w:proofErr w:type="spellStart"/>
+      <w:r>
+        <w:t>germline_sequence</w:t>
+      </w:r>
+      <w:proofErr w:type="spellEnd"/>
+      <w:r>
+        <w:t xml:space="preserve"> = ‘TACTCCCA’</w:t>
       </w:r>
     </w:p>
     <w:p>
@@ -4565,7 +6664,14 @@
       </w:pPr>
       <w:r>
         <w:tab/>
-        <w:t>phred_score = ‘</w:t>
+      </w:r>
+      <w:proofErr w:type="spellStart"/>
+      <w:r>
+        <w:t>phred_score</w:t>
+      </w:r>
+      <w:proofErr w:type="spellEnd"/>
+      <w:r>
+        <w:t xml:space="preserve"> = ‘</w:t>
       </w:r>
       <w:r>
         <w:t>HEIHHIII</w:t>
@@ -4588,7 +6694,14 @@
       </w:pPr>
       <w:r>
         <w:tab/>
-        <w:t>String[] sequences = new String[1];</w:t>
+      </w:r>
+      <w:proofErr w:type="gramStart"/>
+      <w:r>
+        <w:t>String[</w:t>
+      </w:r>
+      <w:proofErr w:type="gramEnd"/>
+      <w:r>
+        <w:t>] sequences = new String[1];</w:t>
       </w:r>
     </w:p>
     <w:p>
@@ -4597,7 +6710,14 @@
       </w:pPr>
       <w:r>
         <w:tab/>
-        <w:t>sequences[0] = sequence;</w:t>
+      </w:r>
+      <w:proofErr w:type="gramStart"/>
+      <w:r>
+        <w:t>sequences[</w:t>
+      </w:r>
+      <w:proofErr w:type="gramEnd"/>
+      <w:r>
+        <w:t>0] = sequence;</w:t>
       </w:r>
     </w:p>
     <w:p>
@@ -4611,7 +6731,22 @@
       </w:pPr>
       <w:r>
         <w:tab/>
-        <w:t>String[] germline_sequences = new String[1];</w:t>
+      </w:r>
+      <w:proofErr w:type="gramStart"/>
+      <w:r>
+        <w:t>String[</w:t>
+      </w:r>
+      <w:proofErr w:type="gramEnd"/>
+      <w:r>
+        <w:t xml:space="preserve">] </w:t>
+      </w:r>
+      <w:proofErr w:type="spellStart"/>
+      <w:r>
+        <w:t>germline_sequences</w:t>
+      </w:r>
+      <w:proofErr w:type="spellEnd"/>
+      <w:r>
+        <w:t xml:space="preserve"> = new String[1];</w:t>
       </w:r>
     </w:p>
     <w:p>
@@ -4620,7 +6755,30 @@
       </w:pPr>
       <w:r>
         <w:tab/>
-        <w:t>germline_sequences[0] = germline_sequence;</w:t>
+      </w:r>
+      <w:proofErr w:type="spellStart"/>
+      <w:r>
+        <w:t>germline_</w:t>
+      </w:r>
+      <w:proofErr w:type="gramStart"/>
+      <w:r>
+        <w:t>sequences</w:t>
+      </w:r>
+      <w:proofErr w:type="spellEnd"/>
+      <w:r>
+        <w:t>[</w:t>
+      </w:r>
+      <w:proofErr w:type="gramEnd"/>
+      <w:r>
+        <w:t xml:space="preserve">0] = </w:t>
+      </w:r>
+      <w:proofErr w:type="spellStart"/>
+      <w:r>
+        <w:t>germline_sequence</w:t>
+      </w:r>
+      <w:proofErr w:type="spellEnd"/>
+      <w:r>
+        <w:t>;</w:t>
       </w:r>
     </w:p>
     <w:p>
@@ -4634,7 +6792,22 @@
       </w:pPr>
       <w:r>
         <w:tab/>
-        <w:t>String[] phred_scores = new String[1];</w:t>
+      </w:r>
+      <w:proofErr w:type="gramStart"/>
+      <w:r>
+        <w:t>String[</w:t>
+      </w:r>
+      <w:proofErr w:type="gramEnd"/>
+      <w:r>
+        <w:t xml:space="preserve">] </w:t>
+      </w:r>
+      <w:proofErr w:type="spellStart"/>
+      <w:r>
+        <w:t>phred_scores</w:t>
+      </w:r>
+      <w:proofErr w:type="spellEnd"/>
+      <w:r>
+        <w:t xml:space="preserve"> = new String[1];</w:t>
       </w:r>
     </w:p>
     <w:p>
@@ -4643,7 +6816,30 @@
       </w:pPr>
       <w:r>
         <w:tab/>
-        <w:t>phred_scores[0] = phred_score;</w:t>
+      </w:r>
+      <w:proofErr w:type="spellStart"/>
+      <w:r>
+        <w:t>phred_</w:t>
+      </w:r>
+      <w:proofErr w:type="gramStart"/>
+      <w:r>
+        <w:t>scores</w:t>
+      </w:r>
+      <w:proofErr w:type="spellEnd"/>
+      <w:r>
+        <w:t>[</w:t>
+      </w:r>
+      <w:proofErr w:type="gramEnd"/>
+      <w:r>
+        <w:t xml:space="preserve">0] = </w:t>
+      </w:r>
+      <w:proofErr w:type="spellStart"/>
+      <w:r>
+        <w:t>phred_score</w:t>
+      </w:r>
+      <w:proofErr w:type="spellEnd"/>
+      <w:r>
+        <w:t>;</w:t>
       </w:r>
     </w:p>
     <w:p>
@@ -4656,8 +6852,53 @@
         <w:pStyle w:val="Subtitle"/>
         <w:ind w:left="720"/>
       </w:pPr>
-      <w:r>
-        <w:t>String[] correctedSequences = new ErrorX().correctSequences( sequences, germline_sequences, phred_scores );</w:t>
+      <w:proofErr w:type="gramStart"/>
+      <w:r>
+        <w:t>String[</w:t>
+      </w:r>
+      <w:proofErr w:type="gramEnd"/>
+      <w:r>
+        <w:t xml:space="preserve">] </w:t>
+      </w:r>
+      <w:proofErr w:type="spellStart"/>
+      <w:r>
+        <w:t>correctedSequences</w:t>
+      </w:r>
+      <w:proofErr w:type="spellEnd"/>
+      <w:r>
+        <w:t xml:space="preserve"> = new </w:t>
+      </w:r>
+      <w:proofErr w:type="spellStart"/>
+      <w:r>
+        <w:t>ErrorX</w:t>
+      </w:r>
+      <w:proofErr w:type="spellEnd"/>
+      <w:r>
+        <w:t>().</w:t>
+      </w:r>
+      <w:proofErr w:type="spellStart"/>
+      <w:r>
+        <w:t>correctSequences</w:t>
+      </w:r>
+      <w:proofErr w:type="spellEnd"/>
+      <w:r>
+        <w:t xml:space="preserve">( sequences, </w:t>
+      </w:r>
+      <w:proofErr w:type="spellStart"/>
+      <w:r>
+        <w:t>germline_sequences</w:t>
+      </w:r>
+      <w:proofErr w:type="spellEnd"/>
+      <w:r>
+        <w:t xml:space="preserve">, </w:t>
+      </w:r>
+      <w:proofErr w:type="spellStart"/>
+      <w:r>
+        <w:t>phred_scores</w:t>
+      </w:r>
+      <w:proofErr w:type="spellEnd"/>
+      <w:r>
+        <w:t xml:space="preserve"> );</w:t>
       </w:r>
     </w:p>
     <w:p/>
@@ -4665,12 +6906,14 @@
       <w:r>
         <w:t xml:space="preserve">For the final scenario, you need to input a single sequence, germline, and PHRED score. The function </w:t>
       </w:r>
+      <w:proofErr w:type="spellStart"/>
       <w:r>
         <w:rPr>
           <w:rStyle w:val="SubtitleChar"/>
         </w:rPr>
         <w:t>getPredictedErrors</w:t>
       </w:r>
+      <w:proofErr w:type="spellEnd"/>
       <w:r>
         <w:t xml:space="preserve"> will return an array of doubles representing the probability of error at each position (zero-indexed):</w:t>
       </w:r>
@@ -4681,8 +6924,37 @@
         <w:pStyle w:val="Subtitle"/>
         <w:ind w:left="720"/>
       </w:pPr>
-      <w:r>
-        <w:t>double[] errorPredictions = new ErrorX().getPredictedErrors(</w:t>
+      <w:proofErr w:type="gramStart"/>
+      <w:r>
+        <w:t>double[</w:t>
+      </w:r>
+      <w:proofErr w:type="gramEnd"/>
+      <w:r>
+        <w:t xml:space="preserve">] </w:t>
+      </w:r>
+      <w:proofErr w:type="spellStart"/>
+      <w:r>
+        <w:t>errorPredictions</w:t>
+      </w:r>
+      <w:proofErr w:type="spellEnd"/>
+      <w:r>
+        <w:t xml:space="preserve"> = new </w:t>
+      </w:r>
+      <w:proofErr w:type="spellStart"/>
+      <w:r>
+        <w:t>ErrorX</w:t>
+      </w:r>
+      <w:proofErr w:type="spellEnd"/>
+      <w:r>
+        <w:t>().</w:t>
+      </w:r>
+      <w:proofErr w:type="spellStart"/>
+      <w:r>
+        <w:t>getPredictedErrors</w:t>
+      </w:r>
+      <w:proofErr w:type="spellEnd"/>
+      <w:r>
+        <w:t>(</w:t>
       </w:r>
     </w:p>
     <w:p>
@@ -4691,7 +6963,31 @@
         <w:ind w:firstLine="720"/>
       </w:pPr>
       <w:r>
-        <w:t>sequence, germline_sequence, phred_score );</w:t>
+        <w:t xml:space="preserve">sequence, </w:t>
+      </w:r>
+      <w:proofErr w:type="spellStart"/>
+      <w:r>
+        <w:t>germline_sequence</w:t>
+      </w:r>
+      <w:proofErr w:type="spellEnd"/>
+      <w:r>
+        <w:t xml:space="preserve">, </w:t>
+      </w:r>
+      <w:proofErr w:type="spellStart"/>
+      <w:r>
+        <w:t>phred_</w:t>
+      </w:r>
+      <w:proofErr w:type="gramStart"/>
+      <w:r>
+        <w:t>score</w:t>
+      </w:r>
+      <w:proofErr w:type="spellEnd"/>
+      <w:r>
+        <w:t xml:space="preserve"> )</w:t>
+      </w:r>
+      <w:proofErr w:type="gramEnd"/>
+      <w:r>
+        <w:t>;</w:t>
       </w:r>
     </w:p>
     <w:p/>
@@ -4700,8 +6996,23 @@
         <w:pStyle w:val="Subtitle"/>
         <w:ind w:left="720"/>
       </w:pPr>
-      <w:r>
-        <w:t>System.out.println( errorPredictions[0] ); // prints the probability of error at position 0</w:t>
+      <w:proofErr w:type="spellStart"/>
+      <w:r>
+        <w:t>System.out.println</w:t>
+      </w:r>
+      <w:proofErr w:type="spellEnd"/>
+      <w:proofErr w:type="gramStart"/>
+      <w:r>
+        <w:t xml:space="preserve">( </w:t>
+      </w:r>
+      <w:proofErr w:type="spellStart"/>
+      <w:r>
+        <w:t>errorPredictions</w:t>
+      </w:r>
+      <w:proofErr w:type="spellEnd"/>
+      <w:proofErr w:type="gramEnd"/>
+      <w:r>
+        <w:t>[0] ); // prints the probability of error at position 0</w:t>
       </w:r>
     </w:p>
     <w:p/>
@@ -4716,16 +7027,34 @@
         <w:pStyle w:val="Heading1"/>
       </w:pPr>
       <w:bookmarkStart w:id="20" w:name="_Toc2011439"/>
+      <w:proofErr w:type="spellStart"/>
       <w:r>
         <w:lastRenderedPageBreak/>
         <w:t>ErrorXOptions</w:t>
       </w:r>
       <w:bookmarkEnd w:id="20"/>
+      <w:proofErr w:type="spellEnd"/>
     </w:p>
     <w:p/>
     <w:p>
       <w:r>
-        <w:t xml:space="preserve">All the options surrounding the ErrorX protocol are controlled by a class called ErrorXOptions. This has the same function in the C++, Python, and Java APIs. The options that you can control with this class are </w:t>
+        <w:t xml:space="preserve">All the options surrounding the </w:t>
+      </w:r>
+      <w:proofErr w:type="spellStart"/>
+      <w:r>
+        <w:t>ErrorX</w:t>
+      </w:r>
+      <w:proofErr w:type="spellEnd"/>
+      <w:r>
+        <w:t xml:space="preserve"> protocol are controlled by a class called </w:t>
+      </w:r>
+      <w:proofErr w:type="spellStart"/>
+      <w:r>
+        <w:t>ErrorXOptions</w:t>
+      </w:r>
+      <w:proofErr w:type="spellEnd"/>
+      <w:r>
+        <w:t xml:space="preserve">. This has the same function in the C++, Python, and Java APIs. The options that you can control with this class are </w:t>
       </w:r>
       <w:r>
         <w:t>the same as the command-line options. Please see the documentation on full options list above for full details on which options can be controlled.</w:t>
@@ -5243,12 +7572,21 @@
         </mc:Fallback>
       </mc:AlternateContent>
     </w:r>
+    <w:proofErr w:type="spellStart"/>
     <w:r>
       <w:rPr>
         <w:sz w:val="48"/>
         <w:szCs w:val="48"/>
       </w:rPr>
-      <w:t>ErrorX User Guide</w:t>
+      <w:t>ErrorX</w:t>
+    </w:r>
+    <w:proofErr w:type="spellEnd"/>
+    <w:r>
+      <w:rPr>
+        <w:sz w:val="48"/>
+        <w:szCs w:val="48"/>
+      </w:rPr>
+      <w:t xml:space="preserve"> User Guide</w:t>
     </w:r>
     <w:r>
       <w:rPr>

</xml_diff>